<commit_message>
Aggiunta Documento_BD_OO.pdf, manca la progettazione fisica
</commit_message>
<xml_diff>
--- a/Documento_BD_OO.docx
+++ b/Documento_BD_OO.docx
@@ -1341,23 +1341,13 @@
           <w:szCs w:val="24"/>
         </w:rPr>
       </w:pPr>
-      <w:r>
-        <w:rPr>
-          <w:rFonts w:ascii="Times New Roman" w:hAnsi="Times New Roman" w:cs="Times New Roman"/>
-          <w:sz w:val="24"/>
-          <w:szCs w:val="24"/>
-        </w:rPr>
-        <w:t>1</w:t>
-      </w:r>
-    </w:p>
-    <w:p>
-      <w:pPr>
-        <w:rPr>
-          <w:rFonts w:ascii="Times New Roman" w:hAnsi="Times New Roman" w:cs="Times New Roman"/>
-          <w:b/>
-          <w:bCs/>
-          <w:sz w:val="28"/>
-          <w:szCs w:val="28"/>
+    </w:p>
+    <w:p>
+      <w:pPr>
+        <w:rPr>
+          <w:rFonts w:ascii="Times New Roman" w:hAnsi="Times New Roman" w:cs="Times New Roman"/>
+          <w:sz w:val="24"/>
+          <w:szCs w:val="24"/>
         </w:rPr>
       </w:pPr>
       <w:r>
@@ -1479,21 +1469,12 @@
     </w:p>
     <w:p>
       <w:pPr>
-        <w:jc w:val="center"/>
-        <w:rPr>
-          <w:rFonts w:ascii="Times New Roman" w:hAnsi="Times New Roman" w:cs="Times New Roman"/>
-          <w:sz w:val="24"/>
-          <w:szCs w:val="24"/>
-        </w:rPr>
-      </w:pPr>
-      <w:r>
-        <w:rPr>
-          <w:rFonts w:ascii="Times New Roman" w:hAnsi="Times New Roman" w:cs="Times New Roman"/>
-          <w:sz w:val="24"/>
-          <w:szCs w:val="24"/>
-        </w:rPr>
-        <w:t>2</w:t>
-      </w:r>
+        <w:rPr>
+          <w:rFonts w:ascii="Times New Roman" w:hAnsi="Times New Roman" w:cs="Times New Roman"/>
+          <w:sz w:val="24"/>
+          <w:szCs w:val="24"/>
+        </w:rPr>
+      </w:pPr>
     </w:p>
     <w:p>
       <w:pPr>
@@ -3013,14 +2994,66 @@
     </w:p>
     <w:p>
       <w:pPr>
-        <w:rPr>
-          <w:rFonts w:ascii="Times New Roman" w:hAnsi="Times New Roman" w:cs="Times New Roman"/>
-          <w:b/>
-          <w:bCs/>
-          <w:sz w:val="28"/>
-          <w:szCs w:val="28"/>
-        </w:rPr>
-      </w:pPr>
+        <w:jc w:val="center"/>
+        <w:rPr>
+          <w:rFonts w:ascii="Times New Roman" w:hAnsi="Times New Roman" w:cs="Times New Roman"/>
+          <w:b/>
+          <w:bCs/>
+          <w:sz w:val="28"/>
+          <w:szCs w:val="28"/>
+        </w:rPr>
+      </w:pPr>
+      <w:r>
+        <w:rPr>
+          <w:rFonts w:ascii="Times New Roman" w:hAnsi="Times New Roman" w:cs="Times New Roman"/>
+          <w:b/>
+          <w:bCs/>
+          <w:noProof/>
+          <w:sz w:val="28"/>
+          <w:szCs w:val="28"/>
+        </w:rPr>
+        <w:drawing>
+          <wp:inline distT="0" distB="0" distL="0" distR="0" wp14:anchorId="782B5998" wp14:editId="3B6A58FA">
+            <wp:extent cx="4581525" cy="3581400"/>
+            <wp:effectExtent l="0" t="0" r="9525" b="0"/>
+            <wp:docPr id="2" name="Immagine 2"/>
+            <wp:cNvGraphicFramePr>
+              <a:graphicFrameLocks xmlns:a="http://schemas.openxmlformats.org/drawingml/2006/main" noChangeAspect="1"/>
+            </wp:cNvGraphicFramePr>
+            <a:graphic xmlns:a="http://schemas.openxmlformats.org/drawingml/2006/main">
+              <a:graphicData uri="http://schemas.openxmlformats.org/drawingml/2006/picture">
+                <pic:pic xmlns:pic="http://schemas.openxmlformats.org/drawingml/2006/picture">
+                  <pic:nvPicPr>
+                    <pic:cNvPr id="2" name="Immagine 2"/>
+                    <pic:cNvPicPr/>
+                  </pic:nvPicPr>
+                  <pic:blipFill>
+                    <a:blip r:embed="rId13">
+                      <a:extLst>
+                        <a:ext uri="{28A0092B-C50C-407E-A947-70E740481C1C}">
+                          <a14:useLocalDpi xmlns:a14="http://schemas.microsoft.com/office/drawing/2010/main" val="0"/>
+                        </a:ext>
+                      </a:extLst>
+                    </a:blip>
+                    <a:stretch>
+                      <a:fillRect/>
+                    </a:stretch>
+                  </pic:blipFill>
+                  <pic:spPr>
+                    <a:xfrm>
+                      <a:off x="0" y="0"/>
+                      <a:ext cx="4581525" cy="3581400"/>
+                    </a:xfrm>
+                    <a:prstGeom prst="rect">
+                      <a:avLst/>
+                    </a:prstGeom>
+                  </pic:spPr>
+                </pic:pic>
+              </a:graphicData>
+            </a:graphic>
+          </wp:inline>
+        </w:drawing>
+      </w:r>
     </w:p>
     <w:p>
       <w:pPr>
@@ -3054,7 +3087,9 @@
           <w:szCs w:val="32"/>
         </w:rPr>
       </w:pPr>
-      <w:r>
+    </w:p>
+    <w:p>
+      <w:pPr>
         <w:rPr>
           <w:rFonts w:ascii="Times New Roman" w:hAnsi="Times New Roman" w:cs="Times New Roman"/>
           <w:b/>
@@ -3062,8 +3097,7 @@
           <w:sz w:val="32"/>
           <w:szCs w:val="32"/>
         </w:rPr>
-        <w:t>Capitolo 3</w:t>
-      </w:r>
+      </w:pPr>
     </w:p>
     <w:p>
       <w:pPr>
@@ -3075,7 +3109,9 @@
           <w:szCs w:val="32"/>
         </w:rPr>
       </w:pPr>
-      <w:r>
+    </w:p>
+    <w:p>
+      <w:pPr>
         <w:rPr>
           <w:rFonts w:ascii="Times New Roman" w:hAnsi="Times New Roman" w:cs="Times New Roman"/>
           <w:b/>
@@ -3083,550 +3119,6 @@
           <w:sz w:val="32"/>
           <w:szCs w:val="32"/>
         </w:rPr>
-        <w:t>Progettazione Logica</w:t>
-      </w:r>
-    </w:p>
-    <w:p>
-      <w:pPr>
-        <w:rPr>
-          <w:rFonts w:ascii="Times New Roman" w:hAnsi="Times New Roman" w:cs="Times New Roman"/>
-          <w:sz w:val="24"/>
-          <w:szCs w:val="24"/>
-        </w:rPr>
-      </w:pPr>
-    </w:p>
-    <w:p>
-      <w:pPr>
-        <w:rPr>
-          <w:rFonts w:ascii="Times New Roman" w:hAnsi="Times New Roman" w:cs="Times New Roman"/>
-          <w:b/>
-          <w:bCs/>
-          <w:sz w:val="28"/>
-          <w:szCs w:val="28"/>
-        </w:rPr>
-      </w:pPr>
-      <w:r>
-        <w:rPr>
-          <w:rFonts w:ascii="Times New Roman" w:hAnsi="Times New Roman" w:cs="Times New Roman"/>
-          <w:b/>
-          <w:bCs/>
-          <w:sz w:val="28"/>
-          <w:szCs w:val="28"/>
-        </w:rPr>
-        <w:t>3.1 Schema logico</w:t>
-      </w:r>
-    </w:p>
-    <w:p>
-      <w:pPr>
-        <w:rPr>
-          <w:rFonts w:ascii="Times New Roman" w:hAnsi="Times New Roman" w:cs="Times New Roman"/>
-          <w:sz w:val="24"/>
-          <w:szCs w:val="24"/>
-        </w:rPr>
-      </w:pPr>
-    </w:p>
-    <w:p>
-      <w:pPr>
-        <w:rPr>
-          <w:rFonts w:ascii="Times New Roman" w:hAnsi="Times New Roman" w:cs="Times New Roman"/>
-          <w:sz w:val="24"/>
-          <w:szCs w:val="24"/>
-        </w:rPr>
-      </w:pPr>
-      <w:r>
-        <w:rPr>
-          <w:rFonts w:ascii="Times New Roman" w:hAnsi="Times New Roman" w:cs="Times New Roman"/>
-          <w:b/>
-          <w:bCs/>
-          <w:sz w:val="24"/>
-          <w:szCs w:val="24"/>
-        </w:rPr>
-        <w:t>CORSO</w:t>
-      </w:r>
-      <w:r>
-        <w:rPr>
-          <w:rFonts w:ascii="Times New Roman" w:hAnsi="Times New Roman" w:cs="Times New Roman"/>
-          <w:sz w:val="24"/>
-          <w:szCs w:val="24"/>
-        </w:rPr>
-        <w:t xml:space="preserve"> (</w:t>
-      </w:r>
-      <w:r>
-        <w:rPr>
-          <w:rFonts w:ascii="Times New Roman" w:hAnsi="Times New Roman" w:cs="Times New Roman"/>
-          <w:sz w:val="24"/>
-          <w:szCs w:val="24"/>
-          <w:u w:val="single"/>
-        </w:rPr>
-        <w:t>Codice</w:t>
-      </w:r>
-      <w:r>
-        <w:rPr>
-          <w:rFonts w:ascii="Times New Roman" w:hAnsi="Times New Roman" w:cs="Times New Roman"/>
-          <w:sz w:val="24"/>
-          <w:szCs w:val="24"/>
-          <w:u w:val="single"/>
-        </w:rPr>
-        <w:t>_</w:t>
-      </w:r>
-      <w:r>
-        <w:rPr>
-          <w:rFonts w:ascii="Times New Roman" w:hAnsi="Times New Roman" w:cs="Times New Roman"/>
-          <w:sz w:val="24"/>
-          <w:szCs w:val="24"/>
-          <w:u w:val="single"/>
-        </w:rPr>
-        <w:t>Corso</w:t>
-      </w:r>
-      <w:r>
-        <w:rPr>
-          <w:rFonts w:ascii="Times New Roman" w:hAnsi="Times New Roman" w:cs="Times New Roman"/>
-          <w:sz w:val="24"/>
-          <w:szCs w:val="24"/>
-        </w:rPr>
-        <w:t xml:space="preserve">, </w:t>
-      </w:r>
-      <w:r>
-        <w:rPr>
-          <w:rFonts w:ascii="Times New Roman" w:hAnsi="Times New Roman" w:cs="Times New Roman"/>
-          <w:sz w:val="24"/>
-          <w:szCs w:val="24"/>
-        </w:rPr>
-        <w:t>Nome, Descrizione, PresenzeMin, MaxPartecipanti, NumLezioni</w:t>
-      </w:r>
-      <w:r>
-        <w:rPr>
-          <w:rFonts w:ascii="Times New Roman" w:hAnsi="Times New Roman" w:cs="Times New Roman"/>
-          <w:sz w:val="24"/>
-          <w:szCs w:val="24"/>
-        </w:rPr>
-        <w:t>)</w:t>
-      </w:r>
-    </w:p>
-    <w:p>
-      <w:pPr>
-        <w:rPr>
-          <w:rFonts w:ascii="Times New Roman" w:hAnsi="Times New Roman" w:cs="Times New Roman"/>
-          <w:sz w:val="24"/>
-          <w:szCs w:val="24"/>
-        </w:rPr>
-      </w:pPr>
-    </w:p>
-    <w:p>
-      <w:pPr>
-        <w:rPr>
-          <w:rFonts w:ascii="Times New Roman" w:hAnsi="Times New Roman" w:cs="Times New Roman"/>
-          <w:sz w:val="24"/>
-          <w:szCs w:val="24"/>
-        </w:rPr>
-      </w:pPr>
-      <w:r>
-        <w:rPr>
-          <w:rFonts w:ascii="Times New Roman" w:hAnsi="Times New Roman" w:cs="Times New Roman"/>
-          <w:b/>
-          <w:bCs/>
-          <w:sz w:val="24"/>
-          <w:szCs w:val="24"/>
-        </w:rPr>
-        <w:t>LEZIONE</w:t>
-      </w:r>
-      <w:r>
-        <w:rPr>
-          <w:rFonts w:ascii="Times New Roman" w:hAnsi="Times New Roman" w:cs="Times New Roman"/>
-          <w:b/>
-          <w:bCs/>
-          <w:sz w:val="24"/>
-          <w:szCs w:val="24"/>
-        </w:rPr>
-        <w:t xml:space="preserve"> </w:t>
-      </w:r>
-      <w:r>
-        <w:rPr>
-          <w:rFonts w:ascii="Times New Roman" w:hAnsi="Times New Roman" w:cs="Times New Roman"/>
-          <w:sz w:val="24"/>
-          <w:szCs w:val="24"/>
-        </w:rPr>
-        <w:t>(</w:t>
-      </w:r>
-      <w:r>
-        <w:rPr>
-          <w:rFonts w:ascii="Times New Roman" w:hAnsi="Times New Roman" w:cs="Times New Roman"/>
-          <w:sz w:val="24"/>
-          <w:szCs w:val="24"/>
-          <w:u w:val="single"/>
-        </w:rPr>
-        <w:t>Codice_Lezione</w:t>
-      </w:r>
-      <w:r>
-        <w:rPr>
-          <w:rFonts w:ascii="Times New Roman" w:hAnsi="Times New Roman" w:cs="Times New Roman"/>
-          <w:sz w:val="24"/>
-          <w:szCs w:val="24"/>
-        </w:rPr>
-        <w:t>, Titolo, Descrizione, Durata, Data_Inizio, Orario_Inizio</w:t>
-      </w:r>
-      <w:r>
-        <w:rPr>
-          <w:rFonts w:ascii="Times New Roman" w:hAnsi="Times New Roman" w:cs="Times New Roman"/>
-          <w:sz w:val="24"/>
-          <w:szCs w:val="24"/>
-        </w:rPr>
-        <w:t>)</w:t>
-      </w:r>
-      <w:r>
-        <w:rPr>
-          <w:rFonts w:ascii="Times New Roman" w:hAnsi="Times New Roman" w:cs="Times New Roman"/>
-          <w:sz w:val="24"/>
-          <w:szCs w:val="24"/>
-        </w:rPr>
-        <w:t xml:space="preserve"> </w:t>
-      </w:r>
-    </w:p>
-    <w:p>
-      <w:pPr>
-        <w:rPr>
-          <w:rFonts w:ascii="Times New Roman" w:hAnsi="Times New Roman" w:cs="Times New Roman"/>
-          <w:b/>
-          <w:bCs/>
-          <w:sz w:val="24"/>
-          <w:szCs w:val="24"/>
-        </w:rPr>
-      </w:pPr>
-    </w:p>
-    <w:p>
-      <w:pPr>
-        <w:rPr>
-          <w:rFonts w:ascii="Times New Roman" w:hAnsi="Times New Roman" w:cs="Times New Roman"/>
-          <w:sz w:val="24"/>
-          <w:szCs w:val="24"/>
-        </w:rPr>
-      </w:pPr>
-      <w:r>
-        <w:rPr>
-          <w:rFonts w:ascii="Times New Roman" w:hAnsi="Times New Roman" w:cs="Times New Roman"/>
-          <w:b/>
-          <w:bCs/>
-          <w:sz w:val="24"/>
-          <w:szCs w:val="24"/>
-        </w:rPr>
-        <w:t>AREA_TEMATICA</w:t>
-      </w:r>
-      <w:r>
-        <w:rPr>
-          <w:rFonts w:ascii="Times New Roman" w:hAnsi="Times New Roman" w:cs="Times New Roman"/>
-          <w:b/>
-          <w:bCs/>
-          <w:sz w:val="24"/>
-          <w:szCs w:val="24"/>
-        </w:rPr>
-        <w:t xml:space="preserve"> </w:t>
-      </w:r>
-      <w:r>
-        <w:rPr>
-          <w:rFonts w:ascii="Times New Roman" w:hAnsi="Times New Roman" w:cs="Times New Roman"/>
-          <w:sz w:val="24"/>
-          <w:szCs w:val="24"/>
-        </w:rPr>
-        <w:t>(</w:t>
-      </w:r>
-      <w:r>
-        <w:rPr>
-          <w:rFonts w:ascii="Times New Roman" w:hAnsi="Times New Roman" w:cs="Times New Roman"/>
-          <w:sz w:val="24"/>
-          <w:szCs w:val="24"/>
-          <w:u w:val="single"/>
-        </w:rPr>
-        <w:t>Categoria</w:t>
-      </w:r>
-      <w:r>
-        <w:rPr>
-          <w:rFonts w:ascii="Times New Roman" w:hAnsi="Times New Roman" w:cs="Times New Roman"/>
-          <w:sz w:val="24"/>
-          <w:szCs w:val="24"/>
-        </w:rPr>
-        <w:t>)</w:t>
-      </w:r>
-    </w:p>
-    <w:p>
-      <w:pPr>
-        <w:rPr>
-          <w:rFonts w:ascii="Times New Roman" w:hAnsi="Times New Roman" w:cs="Times New Roman"/>
-          <w:b/>
-          <w:bCs/>
-          <w:sz w:val="24"/>
-          <w:szCs w:val="24"/>
-        </w:rPr>
-      </w:pPr>
-    </w:p>
-    <w:p>
-      <w:pPr>
-        <w:rPr>
-          <w:rFonts w:ascii="Times New Roman" w:hAnsi="Times New Roman" w:cs="Times New Roman"/>
-          <w:sz w:val="24"/>
-          <w:szCs w:val="24"/>
-        </w:rPr>
-      </w:pPr>
-      <w:r>
-        <w:rPr>
-          <w:rFonts w:ascii="Times New Roman" w:hAnsi="Times New Roman" w:cs="Times New Roman"/>
-          <w:b/>
-          <w:bCs/>
-          <w:sz w:val="24"/>
-          <w:szCs w:val="24"/>
-        </w:rPr>
-        <w:t>STUDENTE</w:t>
-      </w:r>
-      <w:r>
-        <w:rPr>
-          <w:rFonts w:ascii="Times New Roman" w:hAnsi="Times New Roman" w:cs="Times New Roman"/>
-          <w:sz w:val="24"/>
-          <w:szCs w:val="24"/>
-        </w:rPr>
-        <w:t xml:space="preserve"> (</w:t>
-      </w:r>
-      <w:r>
-        <w:rPr>
-          <w:rFonts w:ascii="Times New Roman" w:hAnsi="Times New Roman" w:cs="Times New Roman"/>
-          <w:sz w:val="24"/>
-          <w:szCs w:val="24"/>
-          <w:u w:val="single"/>
-        </w:rPr>
-        <w:t>Matricola</w:t>
-      </w:r>
-      <w:r>
-        <w:rPr>
-          <w:rFonts w:ascii="Times New Roman" w:hAnsi="Times New Roman" w:cs="Times New Roman"/>
-          <w:sz w:val="24"/>
-          <w:szCs w:val="24"/>
-        </w:rPr>
-        <w:t>, Nome, Cognome, Luogo_Nascita, Data_Nascita</w:t>
-      </w:r>
-      <w:r>
-        <w:rPr>
-          <w:rFonts w:ascii="Times New Roman" w:hAnsi="Times New Roman" w:cs="Times New Roman"/>
-          <w:sz w:val="24"/>
-          <w:szCs w:val="24"/>
-        </w:rPr>
-        <w:t>)</w:t>
-      </w:r>
-    </w:p>
-    <w:p>
-      <w:pPr>
-        <w:rPr>
-          <w:rFonts w:ascii="Times New Roman" w:hAnsi="Times New Roman" w:cs="Times New Roman"/>
-          <w:sz w:val="24"/>
-          <w:szCs w:val="24"/>
-        </w:rPr>
-      </w:pPr>
-    </w:p>
-    <w:p>
-      <w:pPr>
-        <w:rPr>
-          <w:rFonts w:ascii="Times New Roman" w:hAnsi="Times New Roman" w:cs="Times New Roman"/>
-          <w:sz w:val="24"/>
-          <w:szCs w:val="24"/>
-        </w:rPr>
-      </w:pPr>
-      <w:r>
-        <w:rPr>
-          <w:rFonts w:ascii="Times New Roman" w:hAnsi="Times New Roman" w:cs="Times New Roman"/>
-          <w:b/>
-          <w:bCs/>
-          <w:sz w:val="24"/>
-          <w:szCs w:val="24"/>
-        </w:rPr>
-        <w:t>TEMATICA_CORSO</w:t>
-      </w:r>
-      <w:r>
-        <w:rPr>
-          <w:rFonts w:ascii="Times New Roman" w:hAnsi="Times New Roman" w:cs="Times New Roman"/>
-          <w:sz w:val="24"/>
-          <w:szCs w:val="24"/>
-        </w:rPr>
-        <w:t xml:space="preserve"> (</w:t>
-      </w:r>
-      <w:r>
-        <w:rPr>
-          <w:rFonts w:ascii="Times New Roman" w:hAnsi="Times New Roman" w:cs="Times New Roman"/>
-          <w:sz w:val="24"/>
-          <w:szCs w:val="24"/>
-          <w:u w:val="double"/>
-        </w:rPr>
-        <w:t>Codice_Corso</w:t>
-      </w:r>
-      <w:r>
-        <w:rPr>
-          <w:rFonts w:ascii="Times New Roman" w:hAnsi="Times New Roman" w:cs="Times New Roman"/>
-          <w:sz w:val="24"/>
-          <w:szCs w:val="24"/>
-        </w:rPr>
-        <w:t xml:space="preserve">, </w:t>
-      </w:r>
-      <w:r>
-        <w:rPr>
-          <w:rFonts w:ascii="Times New Roman" w:hAnsi="Times New Roman" w:cs="Times New Roman"/>
-          <w:sz w:val="24"/>
-          <w:szCs w:val="24"/>
-          <w:u w:val="double"/>
-        </w:rPr>
-        <w:t>Categoria</w:t>
-      </w:r>
-      <w:r>
-        <w:rPr>
-          <w:rFonts w:ascii="Times New Roman" w:hAnsi="Times New Roman" w:cs="Times New Roman"/>
-          <w:sz w:val="24"/>
-          <w:szCs w:val="24"/>
-        </w:rPr>
-        <w:t>)</w:t>
-      </w:r>
-    </w:p>
-    <w:p>
-      <w:pPr>
-        <w:rPr>
-          <w:rFonts w:ascii="Times New Roman" w:hAnsi="Times New Roman" w:cs="Times New Roman"/>
-          <w:sz w:val="24"/>
-          <w:szCs w:val="24"/>
-        </w:rPr>
-      </w:pPr>
-    </w:p>
-    <w:p>
-      <w:pPr>
-        <w:rPr>
-          <w:rFonts w:ascii="Times New Roman" w:hAnsi="Times New Roman" w:cs="Times New Roman"/>
-          <w:sz w:val="24"/>
-          <w:szCs w:val="24"/>
-        </w:rPr>
-      </w:pPr>
-      <w:r>
-        <w:rPr>
-          <w:rFonts w:ascii="Times New Roman" w:hAnsi="Times New Roman" w:cs="Times New Roman"/>
-          <w:b/>
-          <w:bCs/>
-          <w:sz w:val="24"/>
-          <w:szCs w:val="24"/>
-        </w:rPr>
-        <w:t>ISCRIZIONE</w:t>
-      </w:r>
-      <w:r>
-        <w:rPr>
-          <w:rFonts w:ascii="Times New Roman" w:hAnsi="Times New Roman" w:cs="Times New Roman"/>
-          <w:sz w:val="24"/>
-          <w:szCs w:val="24"/>
-        </w:rPr>
-        <w:t xml:space="preserve"> (</w:t>
-      </w:r>
-      <w:r>
-        <w:rPr>
-          <w:rFonts w:ascii="Times New Roman" w:hAnsi="Times New Roman" w:cs="Times New Roman"/>
-          <w:sz w:val="24"/>
-          <w:szCs w:val="24"/>
-          <w:u w:val="double"/>
-        </w:rPr>
-        <w:t>Matricola</w:t>
-      </w:r>
-      <w:r>
-        <w:rPr>
-          <w:rFonts w:ascii="Times New Roman" w:hAnsi="Times New Roman" w:cs="Times New Roman"/>
-          <w:sz w:val="24"/>
-          <w:szCs w:val="24"/>
-        </w:rPr>
-        <w:t xml:space="preserve">, </w:t>
-      </w:r>
-      <w:r>
-        <w:rPr>
-          <w:rFonts w:ascii="Times New Roman" w:hAnsi="Times New Roman" w:cs="Times New Roman"/>
-          <w:sz w:val="24"/>
-          <w:szCs w:val="24"/>
-          <w:u w:val="double"/>
-        </w:rPr>
-        <w:t>Codice_Corso</w:t>
-      </w:r>
-      <w:r>
-        <w:rPr>
-          <w:rFonts w:ascii="Times New Roman" w:hAnsi="Times New Roman" w:cs="Times New Roman"/>
-          <w:sz w:val="24"/>
-          <w:szCs w:val="24"/>
-        </w:rPr>
-        <w:t>)</w:t>
-      </w:r>
-    </w:p>
-    <w:p>
-      <w:pPr>
-        <w:rPr>
-          <w:rFonts w:ascii="Times New Roman" w:hAnsi="Times New Roman" w:cs="Times New Roman"/>
-          <w:sz w:val="24"/>
-          <w:szCs w:val="24"/>
-        </w:rPr>
-      </w:pPr>
-    </w:p>
-    <w:p>
-      <w:pPr>
-        <w:rPr>
-          <w:rFonts w:ascii="Times New Roman" w:hAnsi="Times New Roman" w:cs="Times New Roman"/>
-          <w:sz w:val="24"/>
-          <w:szCs w:val="24"/>
-        </w:rPr>
-      </w:pPr>
-      <w:r>
-        <w:rPr>
-          <w:rFonts w:ascii="Times New Roman" w:hAnsi="Times New Roman" w:cs="Times New Roman"/>
-          <w:b/>
-          <w:bCs/>
-          <w:sz w:val="24"/>
-          <w:szCs w:val="24"/>
-        </w:rPr>
-        <w:t>PARTECIPARE</w:t>
-      </w:r>
-      <w:r>
-        <w:rPr>
-          <w:rFonts w:ascii="Times New Roman" w:hAnsi="Times New Roman" w:cs="Times New Roman"/>
-          <w:sz w:val="24"/>
-          <w:szCs w:val="24"/>
-        </w:rPr>
-        <w:t xml:space="preserve"> (Presenza, </w:t>
-      </w:r>
-      <w:r>
-        <w:rPr>
-          <w:rFonts w:ascii="Times New Roman" w:hAnsi="Times New Roman" w:cs="Times New Roman"/>
-          <w:sz w:val="24"/>
-          <w:szCs w:val="24"/>
-          <w:u w:val="double"/>
-        </w:rPr>
-        <w:t>Codice_Lezione</w:t>
-      </w:r>
-      <w:r>
-        <w:rPr>
-          <w:rFonts w:ascii="Times New Roman" w:hAnsi="Times New Roman" w:cs="Times New Roman"/>
-          <w:sz w:val="24"/>
-          <w:szCs w:val="24"/>
-        </w:rPr>
-        <w:t xml:space="preserve">, </w:t>
-      </w:r>
-      <w:r>
-        <w:rPr>
-          <w:rFonts w:ascii="Times New Roman" w:hAnsi="Times New Roman" w:cs="Times New Roman"/>
-          <w:sz w:val="24"/>
-          <w:szCs w:val="24"/>
-          <w:u w:val="double"/>
-        </w:rPr>
-        <w:t>Matricola</w:t>
-      </w:r>
-      <w:r>
-        <w:rPr>
-          <w:rFonts w:ascii="Times New Roman" w:hAnsi="Times New Roman" w:cs="Times New Roman"/>
-          <w:sz w:val="24"/>
-          <w:szCs w:val="24"/>
-        </w:rPr>
-        <w:t>)</w:t>
-      </w:r>
-    </w:p>
-    <w:p>
-      <w:pPr>
-        <w:rPr>
-          <w:rFonts w:ascii="Times New Roman" w:hAnsi="Times New Roman" w:cs="Times New Roman"/>
-          <w:sz w:val="24"/>
-          <w:szCs w:val="24"/>
-        </w:rPr>
       </w:pPr>
     </w:p>
     <w:p>
@@ -3639,7 +3131,9 @@
           <w:szCs w:val="32"/>
         </w:rPr>
       </w:pPr>
-      <w:r>
+    </w:p>
+    <w:p>
+      <w:pPr>
         <w:rPr>
           <w:rFonts w:ascii="Times New Roman" w:hAnsi="Times New Roman" w:cs="Times New Roman"/>
           <w:b/>
@@ -3647,6 +3141,1017 @@
           <w:sz w:val="32"/>
           <w:szCs w:val="32"/>
         </w:rPr>
+      </w:pPr>
+    </w:p>
+    <w:p>
+      <w:pPr>
+        <w:rPr>
+          <w:rFonts w:ascii="Times New Roman" w:hAnsi="Times New Roman" w:cs="Times New Roman"/>
+          <w:b/>
+          <w:bCs/>
+          <w:sz w:val="32"/>
+          <w:szCs w:val="32"/>
+        </w:rPr>
+      </w:pPr>
+    </w:p>
+    <w:p>
+      <w:pPr>
+        <w:rPr>
+          <w:rFonts w:ascii="Times New Roman" w:hAnsi="Times New Roman" w:cs="Times New Roman"/>
+          <w:b/>
+          <w:bCs/>
+          <w:sz w:val="32"/>
+          <w:szCs w:val="32"/>
+        </w:rPr>
+      </w:pPr>
+    </w:p>
+    <w:p>
+      <w:pPr>
+        <w:rPr>
+          <w:rFonts w:ascii="Times New Roman" w:hAnsi="Times New Roman" w:cs="Times New Roman"/>
+          <w:b/>
+          <w:bCs/>
+          <w:sz w:val="32"/>
+          <w:szCs w:val="32"/>
+        </w:rPr>
+      </w:pPr>
+    </w:p>
+    <w:p>
+      <w:pPr>
+        <w:rPr>
+          <w:rFonts w:ascii="Times New Roman" w:hAnsi="Times New Roman" w:cs="Times New Roman"/>
+          <w:b/>
+          <w:bCs/>
+          <w:sz w:val="32"/>
+          <w:szCs w:val="32"/>
+        </w:rPr>
+      </w:pPr>
+    </w:p>
+    <w:p>
+      <w:pPr>
+        <w:rPr>
+          <w:rFonts w:ascii="Times New Roman" w:hAnsi="Times New Roman" w:cs="Times New Roman"/>
+          <w:b/>
+          <w:bCs/>
+          <w:sz w:val="32"/>
+          <w:szCs w:val="32"/>
+        </w:rPr>
+      </w:pPr>
+    </w:p>
+    <w:p>
+      <w:pPr>
+        <w:rPr>
+          <w:rFonts w:ascii="Times New Roman" w:hAnsi="Times New Roman" w:cs="Times New Roman"/>
+          <w:b/>
+          <w:bCs/>
+          <w:sz w:val="32"/>
+          <w:szCs w:val="32"/>
+        </w:rPr>
+      </w:pPr>
+    </w:p>
+    <w:p>
+      <w:pPr>
+        <w:rPr>
+          <w:rFonts w:ascii="Times New Roman" w:hAnsi="Times New Roman" w:cs="Times New Roman"/>
+          <w:b/>
+          <w:bCs/>
+          <w:sz w:val="32"/>
+          <w:szCs w:val="32"/>
+        </w:rPr>
+      </w:pPr>
+      <w:r>
+        <w:rPr>
+          <w:rFonts w:ascii="Times New Roman" w:hAnsi="Times New Roman" w:cs="Times New Roman"/>
+          <w:b/>
+          <w:bCs/>
+          <w:sz w:val="32"/>
+          <w:szCs w:val="32"/>
+        </w:rPr>
+        <w:lastRenderedPageBreak/>
+        <w:t>Capitolo 3</w:t>
+      </w:r>
+    </w:p>
+    <w:p>
+      <w:pPr>
+        <w:rPr>
+          <w:rFonts w:ascii="Times New Roman" w:hAnsi="Times New Roman" w:cs="Times New Roman"/>
+          <w:b/>
+          <w:bCs/>
+          <w:sz w:val="32"/>
+          <w:szCs w:val="32"/>
+        </w:rPr>
+      </w:pPr>
+      <w:r>
+        <w:rPr>
+          <w:rFonts w:ascii="Times New Roman" w:hAnsi="Times New Roman" w:cs="Times New Roman"/>
+          <w:b/>
+          <w:bCs/>
+          <w:sz w:val="32"/>
+          <w:szCs w:val="32"/>
+        </w:rPr>
+        <w:t>Progettazione Logica</w:t>
+      </w:r>
+    </w:p>
+    <w:p>
+      <w:pPr>
+        <w:rPr>
+          <w:rFonts w:ascii="Times New Roman" w:hAnsi="Times New Roman" w:cs="Times New Roman"/>
+          <w:b/>
+          <w:bCs/>
+          <w:sz w:val="28"/>
+          <w:szCs w:val="28"/>
+        </w:rPr>
+      </w:pPr>
+      <w:r>
+        <w:rPr>
+          <w:rFonts w:ascii="Times New Roman" w:hAnsi="Times New Roman" w:cs="Times New Roman"/>
+          <w:b/>
+          <w:bCs/>
+          <w:sz w:val="28"/>
+          <w:szCs w:val="28"/>
+        </w:rPr>
+        <w:t>3.2 Introduzione</w:t>
+      </w:r>
+    </w:p>
+    <w:p>
+      <w:pPr>
+        <w:rPr>
+          <w:rFonts w:ascii="Times New Roman" w:hAnsi="Times New Roman" w:cs="Times New Roman"/>
+          <w:sz w:val="24"/>
+          <w:szCs w:val="24"/>
+        </w:rPr>
+      </w:pPr>
+      <w:r>
+        <w:rPr>
+          <w:rFonts w:ascii="Times New Roman" w:hAnsi="Times New Roman" w:cs="Times New Roman"/>
+          <w:sz w:val="24"/>
+          <w:szCs w:val="24"/>
+        </w:rPr>
+        <w:t xml:space="preserve">In questo capitolo ci occupiamo di codificare il Class Diagram ristrutturato in uno schema logico in modo da rendere esplicita anche la codifica delle associazioni e le eventuali chiavi primarie ed esterne presenti. In particolare, le chiavi primarie presenteranno una singola </w:t>
+      </w:r>
+      <w:r>
+        <w:rPr>
+          <w:rFonts w:ascii="Times New Roman" w:hAnsi="Times New Roman" w:cs="Times New Roman"/>
+          <w:sz w:val="24"/>
+          <w:szCs w:val="24"/>
+          <w:u w:val="single"/>
+        </w:rPr>
+        <w:t>sottolineatura</w:t>
+      </w:r>
+      <w:r>
+        <w:rPr>
+          <w:rFonts w:ascii="Times New Roman" w:hAnsi="Times New Roman" w:cs="Times New Roman"/>
+          <w:sz w:val="24"/>
+          <w:szCs w:val="24"/>
+        </w:rPr>
+        <w:t xml:space="preserve"> mentre quelle esterne una doppia </w:t>
+      </w:r>
+      <w:r>
+        <w:rPr>
+          <w:rFonts w:ascii="Times New Roman" w:hAnsi="Times New Roman" w:cs="Times New Roman"/>
+          <w:sz w:val="24"/>
+          <w:szCs w:val="24"/>
+          <w:u w:val="double"/>
+        </w:rPr>
+        <w:t>sottolineatura</w:t>
+      </w:r>
+      <w:r>
+        <w:rPr>
+          <w:rFonts w:ascii="Times New Roman" w:hAnsi="Times New Roman" w:cs="Times New Roman"/>
+          <w:sz w:val="24"/>
+          <w:szCs w:val="24"/>
+        </w:rPr>
+        <w:t>.</w:t>
+      </w:r>
+    </w:p>
+    <w:p>
+      <w:pPr>
+        <w:rPr>
+          <w:rFonts w:ascii="Times New Roman" w:hAnsi="Times New Roman" w:cs="Times New Roman"/>
+          <w:sz w:val="24"/>
+          <w:szCs w:val="24"/>
+        </w:rPr>
+      </w:pPr>
+    </w:p>
+    <w:p>
+      <w:pPr>
+        <w:rPr>
+          <w:rFonts w:ascii="Times New Roman" w:hAnsi="Times New Roman" w:cs="Times New Roman"/>
+          <w:b/>
+          <w:bCs/>
+          <w:sz w:val="28"/>
+          <w:szCs w:val="28"/>
+        </w:rPr>
+      </w:pPr>
+      <w:r>
+        <w:rPr>
+          <w:rFonts w:ascii="Times New Roman" w:hAnsi="Times New Roman" w:cs="Times New Roman"/>
+          <w:b/>
+          <w:bCs/>
+          <w:sz w:val="28"/>
+          <w:szCs w:val="28"/>
+        </w:rPr>
+        <w:t>3.</w:t>
+      </w:r>
+      <w:r>
+        <w:rPr>
+          <w:rFonts w:ascii="Times New Roman" w:hAnsi="Times New Roman" w:cs="Times New Roman"/>
+          <w:b/>
+          <w:bCs/>
+          <w:sz w:val="28"/>
+          <w:szCs w:val="28"/>
+        </w:rPr>
+        <w:t>2</w:t>
+      </w:r>
+      <w:r>
+        <w:rPr>
+          <w:rFonts w:ascii="Times New Roman" w:hAnsi="Times New Roman" w:cs="Times New Roman"/>
+          <w:b/>
+          <w:bCs/>
+          <w:sz w:val="28"/>
+          <w:szCs w:val="28"/>
+        </w:rPr>
+        <w:t xml:space="preserve"> Schema logico</w:t>
+      </w:r>
+    </w:p>
+    <w:p>
+      <w:pPr>
+        <w:rPr>
+          <w:rFonts w:ascii="Times New Roman" w:hAnsi="Times New Roman" w:cs="Times New Roman"/>
+          <w:b/>
+          <w:bCs/>
+          <w:sz w:val="24"/>
+          <w:szCs w:val="24"/>
+        </w:rPr>
+      </w:pPr>
+    </w:p>
+    <w:p>
+      <w:pPr>
+        <w:rPr>
+          <w:rFonts w:ascii="Times New Roman" w:hAnsi="Times New Roman" w:cs="Times New Roman"/>
+          <w:sz w:val="24"/>
+          <w:szCs w:val="24"/>
+        </w:rPr>
+      </w:pPr>
+      <w:r>
+        <w:rPr>
+          <w:rFonts w:ascii="Times New Roman" w:hAnsi="Times New Roman" w:cs="Times New Roman"/>
+          <w:b/>
+          <w:bCs/>
+          <w:sz w:val="24"/>
+          <w:szCs w:val="24"/>
+        </w:rPr>
+        <w:t>CORSO</w:t>
+      </w:r>
+      <w:r>
+        <w:rPr>
+          <w:rFonts w:ascii="Times New Roman" w:hAnsi="Times New Roman" w:cs="Times New Roman"/>
+          <w:sz w:val="24"/>
+          <w:szCs w:val="24"/>
+        </w:rPr>
+        <w:t xml:space="preserve"> (</w:t>
+      </w:r>
+      <w:r>
+        <w:rPr>
+          <w:rFonts w:ascii="Times New Roman" w:hAnsi="Times New Roman" w:cs="Times New Roman"/>
+          <w:sz w:val="24"/>
+          <w:szCs w:val="24"/>
+          <w:u w:val="single"/>
+        </w:rPr>
+        <w:t>CodiceCorso</w:t>
+      </w:r>
+      <w:r>
+        <w:rPr>
+          <w:rFonts w:ascii="Times New Roman" w:hAnsi="Times New Roman" w:cs="Times New Roman"/>
+          <w:sz w:val="24"/>
+          <w:szCs w:val="24"/>
+        </w:rPr>
+        <w:t xml:space="preserve">, </w:t>
+      </w:r>
+      <w:r>
+        <w:rPr>
+          <w:rFonts w:ascii="Times New Roman" w:hAnsi="Times New Roman" w:cs="Times New Roman"/>
+          <w:sz w:val="24"/>
+          <w:szCs w:val="24"/>
+          <w:u w:val="double"/>
+        </w:rPr>
+        <w:t>CodiceResponsabile</w:t>
+      </w:r>
+      <w:r>
+        <w:rPr>
+          <w:rFonts w:ascii="Times New Roman" w:hAnsi="Times New Roman" w:cs="Times New Roman"/>
+          <w:sz w:val="24"/>
+          <w:szCs w:val="24"/>
+        </w:rPr>
+        <w:t xml:space="preserve">, </w:t>
+      </w:r>
+      <w:r>
+        <w:rPr>
+          <w:rFonts w:ascii="Times New Roman" w:hAnsi="Times New Roman" w:cs="Times New Roman"/>
+          <w:sz w:val="24"/>
+          <w:szCs w:val="24"/>
+        </w:rPr>
+        <w:t>Nome</w:t>
+      </w:r>
+      <w:r>
+        <w:rPr>
+          <w:rFonts w:ascii="Times New Roman" w:hAnsi="Times New Roman" w:cs="Times New Roman"/>
+          <w:sz w:val="24"/>
+          <w:szCs w:val="24"/>
+        </w:rPr>
+        <w:t xml:space="preserve">, Descrizione, </w:t>
+      </w:r>
+      <w:r>
+        <w:rPr>
+          <w:rFonts w:ascii="Times New Roman" w:hAnsi="Times New Roman" w:cs="Times New Roman"/>
+          <w:sz w:val="24"/>
+          <w:szCs w:val="24"/>
+        </w:rPr>
+        <w:t>Capienza</w:t>
+      </w:r>
+      <w:r>
+        <w:rPr>
+          <w:rFonts w:ascii="Times New Roman" w:hAnsi="Times New Roman" w:cs="Times New Roman"/>
+          <w:sz w:val="24"/>
+          <w:szCs w:val="24"/>
+        </w:rPr>
+        <w:t>, NumLezioni</w:t>
+      </w:r>
+      <w:r>
+        <w:rPr>
+          <w:rFonts w:ascii="Times New Roman" w:hAnsi="Times New Roman" w:cs="Times New Roman"/>
+          <w:sz w:val="24"/>
+          <w:szCs w:val="24"/>
+        </w:rPr>
+        <w:t>, DataInizioCorso</w:t>
+      </w:r>
+      <w:r>
+        <w:rPr>
+          <w:rFonts w:ascii="Times New Roman" w:hAnsi="Times New Roman" w:cs="Times New Roman"/>
+          <w:sz w:val="24"/>
+          <w:szCs w:val="24"/>
+        </w:rPr>
+        <w:t>)</w:t>
+      </w:r>
+    </w:p>
+    <w:p>
+      <w:pPr>
+        <w:rPr>
+          <w:rFonts w:ascii="Times New Roman" w:hAnsi="Times New Roman" w:cs="Times New Roman"/>
+          <w:sz w:val="24"/>
+          <w:szCs w:val="24"/>
+        </w:rPr>
+      </w:pPr>
+    </w:p>
+    <w:p>
+      <w:pPr>
+        <w:rPr>
+          <w:rFonts w:ascii="Times New Roman" w:hAnsi="Times New Roman" w:cs="Times New Roman"/>
+          <w:sz w:val="24"/>
+          <w:szCs w:val="24"/>
+        </w:rPr>
+      </w:pPr>
+      <w:r>
+        <w:rPr>
+          <w:rFonts w:ascii="Times New Roman" w:hAnsi="Times New Roman" w:cs="Times New Roman"/>
+          <w:b/>
+          <w:bCs/>
+          <w:sz w:val="24"/>
+          <w:szCs w:val="24"/>
+        </w:rPr>
+        <w:t>LEZIONE</w:t>
+      </w:r>
+      <w:r>
+        <w:rPr>
+          <w:rFonts w:ascii="Times New Roman" w:hAnsi="Times New Roman" w:cs="Times New Roman"/>
+          <w:b/>
+          <w:bCs/>
+          <w:sz w:val="24"/>
+          <w:szCs w:val="24"/>
+        </w:rPr>
+        <w:t xml:space="preserve"> </w:t>
+      </w:r>
+      <w:r>
+        <w:rPr>
+          <w:rFonts w:ascii="Times New Roman" w:hAnsi="Times New Roman" w:cs="Times New Roman"/>
+          <w:sz w:val="24"/>
+          <w:szCs w:val="24"/>
+        </w:rPr>
+        <w:t>(</w:t>
+      </w:r>
+      <w:r>
+        <w:rPr>
+          <w:rFonts w:ascii="Times New Roman" w:hAnsi="Times New Roman" w:cs="Times New Roman"/>
+          <w:sz w:val="24"/>
+          <w:szCs w:val="24"/>
+          <w:u w:val="single"/>
+        </w:rPr>
+        <w:t>CodiceLezione</w:t>
+      </w:r>
+      <w:r>
+        <w:rPr>
+          <w:rFonts w:ascii="Times New Roman" w:hAnsi="Times New Roman" w:cs="Times New Roman"/>
+          <w:sz w:val="24"/>
+          <w:szCs w:val="24"/>
+        </w:rPr>
+        <w:t xml:space="preserve">, </w:t>
+      </w:r>
+      <w:r>
+        <w:rPr>
+          <w:rFonts w:ascii="Times New Roman" w:hAnsi="Times New Roman" w:cs="Times New Roman"/>
+          <w:sz w:val="24"/>
+          <w:szCs w:val="24"/>
+          <w:u w:val="double"/>
+        </w:rPr>
+        <w:t>CodiceDocente</w:t>
+      </w:r>
+      <w:r>
+        <w:rPr>
+          <w:rFonts w:ascii="Times New Roman" w:hAnsi="Times New Roman" w:cs="Times New Roman"/>
+          <w:sz w:val="24"/>
+          <w:szCs w:val="24"/>
+        </w:rPr>
+        <w:t xml:space="preserve">, </w:t>
+      </w:r>
+      <w:r>
+        <w:rPr>
+          <w:rFonts w:ascii="Times New Roman" w:hAnsi="Times New Roman" w:cs="Times New Roman"/>
+          <w:sz w:val="24"/>
+          <w:szCs w:val="24"/>
+        </w:rPr>
+        <w:t>Titolo, Descrizione, Durata, Data</w:t>
+      </w:r>
+      <w:r>
+        <w:rPr>
+          <w:rFonts w:ascii="Times New Roman" w:hAnsi="Times New Roman" w:cs="Times New Roman"/>
+          <w:sz w:val="24"/>
+          <w:szCs w:val="24"/>
+        </w:rPr>
+        <w:t>Ora</w:t>
+      </w:r>
+      <w:r>
+        <w:rPr>
+          <w:rFonts w:ascii="Times New Roman" w:hAnsi="Times New Roman" w:cs="Times New Roman"/>
+          <w:sz w:val="24"/>
+          <w:szCs w:val="24"/>
+        </w:rPr>
+        <w:t>Inizio, O</w:t>
+      </w:r>
+      <w:r>
+        <w:rPr>
+          <w:rFonts w:ascii="Times New Roman" w:hAnsi="Times New Roman" w:cs="Times New Roman"/>
+          <w:sz w:val="24"/>
+          <w:szCs w:val="24"/>
+        </w:rPr>
+        <w:t>nline, Aula, Sede, Piattaforma</w:t>
+      </w:r>
+      <w:r>
+        <w:rPr>
+          <w:rFonts w:ascii="Times New Roman" w:hAnsi="Times New Roman" w:cs="Times New Roman"/>
+          <w:sz w:val="24"/>
+          <w:szCs w:val="24"/>
+        </w:rPr>
+        <w:t>)</w:t>
+      </w:r>
+      <w:r>
+        <w:rPr>
+          <w:rFonts w:ascii="Times New Roman" w:hAnsi="Times New Roman" w:cs="Times New Roman"/>
+          <w:sz w:val="24"/>
+          <w:szCs w:val="24"/>
+        </w:rPr>
+        <w:t xml:space="preserve"> </w:t>
+      </w:r>
+    </w:p>
+    <w:p>
+      <w:pPr>
+        <w:rPr>
+          <w:rFonts w:ascii="Times New Roman" w:hAnsi="Times New Roman" w:cs="Times New Roman"/>
+          <w:b/>
+          <w:bCs/>
+          <w:sz w:val="24"/>
+          <w:szCs w:val="24"/>
+        </w:rPr>
+      </w:pPr>
+    </w:p>
+    <w:p>
+      <w:pPr>
+        <w:rPr>
+          <w:rFonts w:ascii="Times New Roman" w:hAnsi="Times New Roman" w:cs="Times New Roman"/>
+          <w:sz w:val="24"/>
+          <w:szCs w:val="24"/>
+        </w:rPr>
+      </w:pPr>
+      <w:r>
+        <w:rPr>
+          <w:rFonts w:ascii="Times New Roman" w:hAnsi="Times New Roman" w:cs="Times New Roman"/>
+          <w:b/>
+          <w:bCs/>
+          <w:sz w:val="24"/>
+          <w:szCs w:val="24"/>
+        </w:rPr>
+        <w:t>AREA_TEMATICA</w:t>
+      </w:r>
+      <w:r>
+        <w:rPr>
+          <w:rFonts w:ascii="Times New Roman" w:hAnsi="Times New Roman" w:cs="Times New Roman"/>
+          <w:b/>
+          <w:bCs/>
+          <w:sz w:val="24"/>
+          <w:szCs w:val="24"/>
+        </w:rPr>
+        <w:t xml:space="preserve"> </w:t>
+      </w:r>
+      <w:r>
+        <w:rPr>
+          <w:rFonts w:ascii="Times New Roman" w:hAnsi="Times New Roman" w:cs="Times New Roman"/>
+          <w:sz w:val="24"/>
+          <w:szCs w:val="24"/>
+        </w:rPr>
+        <w:t>(</w:t>
+      </w:r>
+      <w:r>
+        <w:rPr>
+          <w:rFonts w:ascii="Times New Roman" w:hAnsi="Times New Roman" w:cs="Times New Roman"/>
+          <w:sz w:val="24"/>
+          <w:szCs w:val="24"/>
+          <w:u w:val="single"/>
+        </w:rPr>
+        <w:t>Categoria</w:t>
+      </w:r>
+      <w:r>
+        <w:rPr>
+          <w:rFonts w:ascii="Times New Roman" w:hAnsi="Times New Roman" w:cs="Times New Roman"/>
+          <w:sz w:val="24"/>
+          <w:szCs w:val="24"/>
+        </w:rPr>
+        <w:t>)</w:t>
+      </w:r>
+    </w:p>
+    <w:p>
+      <w:pPr>
+        <w:rPr>
+          <w:rFonts w:ascii="Times New Roman" w:hAnsi="Times New Roman" w:cs="Times New Roman"/>
+          <w:b/>
+          <w:bCs/>
+          <w:sz w:val="24"/>
+          <w:szCs w:val="24"/>
+        </w:rPr>
+      </w:pPr>
+    </w:p>
+    <w:p>
+      <w:pPr>
+        <w:tabs>
+          <w:tab w:val="left" w:pos="7875"/>
+        </w:tabs>
+        <w:rPr>
+          <w:rFonts w:ascii="Times New Roman" w:hAnsi="Times New Roman" w:cs="Times New Roman"/>
+          <w:sz w:val="24"/>
+          <w:szCs w:val="24"/>
+        </w:rPr>
+      </w:pPr>
+      <w:r>
+        <w:rPr>
+          <w:rFonts w:ascii="Times New Roman" w:hAnsi="Times New Roman" w:cs="Times New Roman"/>
+          <w:b/>
+          <w:bCs/>
+          <w:sz w:val="24"/>
+          <w:szCs w:val="24"/>
+        </w:rPr>
+        <w:t>STUDENTE</w:t>
+      </w:r>
+      <w:r>
+        <w:rPr>
+          <w:rFonts w:ascii="Times New Roman" w:hAnsi="Times New Roman" w:cs="Times New Roman"/>
+          <w:sz w:val="24"/>
+          <w:szCs w:val="24"/>
+        </w:rPr>
+        <w:t xml:space="preserve"> (</w:t>
+      </w:r>
+      <w:r>
+        <w:rPr>
+          <w:rFonts w:ascii="Times New Roman" w:hAnsi="Times New Roman" w:cs="Times New Roman"/>
+          <w:sz w:val="24"/>
+          <w:szCs w:val="24"/>
+          <w:u w:val="single"/>
+        </w:rPr>
+        <w:t>Matricola</w:t>
+      </w:r>
+      <w:r>
+        <w:rPr>
+          <w:rFonts w:ascii="Times New Roman" w:hAnsi="Times New Roman" w:cs="Times New Roman"/>
+          <w:sz w:val="24"/>
+          <w:szCs w:val="24"/>
+        </w:rPr>
+        <w:t>, Nome, Cognome, LuogoNascita, DataNascita</w:t>
+      </w:r>
+      <w:r>
+        <w:rPr>
+          <w:rFonts w:ascii="Times New Roman" w:hAnsi="Times New Roman" w:cs="Times New Roman"/>
+          <w:sz w:val="24"/>
+          <w:szCs w:val="24"/>
+        </w:rPr>
+        <w:t>, CF</w:t>
+      </w:r>
+      <w:r>
+        <w:rPr>
+          <w:rFonts w:ascii="Times New Roman" w:hAnsi="Times New Roman" w:cs="Times New Roman"/>
+          <w:sz w:val="24"/>
+          <w:szCs w:val="24"/>
+        </w:rPr>
+        <w:t>)</w:t>
+      </w:r>
+      <w:r>
+        <w:rPr>
+          <w:rFonts w:ascii="Times New Roman" w:hAnsi="Times New Roman" w:cs="Times New Roman"/>
+          <w:sz w:val="24"/>
+          <w:szCs w:val="24"/>
+        </w:rPr>
+        <w:tab/>
+      </w:r>
+    </w:p>
+    <w:p>
+      <w:pPr>
+        <w:tabs>
+          <w:tab w:val="left" w:pos="7875"/>
+        </w:tabs>
+        <w:rPr>
+          <w:rFonts w:ascii="Times New Roman" w:hAnsi="Times New Roman" w:cs="Times New Roman"/>
+          <w:sz w:val="24"/>
+          <w:szCs w:val="24"/>
+        </w:rPr>
+      </w:pPr>
+    </w:p>
+    <w:p>
+      <w:pPr>
+        <w:tabs>
+          <w:tab w:val="left" w:pos="7875"/>
+        </w:tabs>
+        <w:rPr>
+          <w:rFonts w:ascii="Times New Roman" w:hAnsi="Times New Roman" w:cs="Times New Roman"/>
+          <w:sz w:val="24"/>
+          <w:szCs w:val="24"/>
+        </w:rPr>
+      </w:pPr>
+      <w:r>
+        <w:rPr>
+          <w:rFonts w:ascii="Times New Roman" w:hAnsi="Times New Roman" w:cs="Times New Roman"/>
+          <w:b/>
+          <w:bCs/>
+          <w:sz w:val="24"/>
+          <w:szCs w:val="24"/>
+        </w:rPr>
+        <w:t xml:space="preserve">RESPONSABILE </w:t>
+      </w:r>
+      <w:r>
+        <w:rPr>
+          <w:rFonts w:ascii="Times New Roman" w:hAnsi="Times New Roman" w:cs="Times New Roman"/>
+          <w:sz w:val="24"/>
+          <w:szCs w:val="24"/>
+        </w:rPr>
+        <w:t>(</w:t>
+      </w:r>
+      <w:r>
+        <w:rPr>
+          <w:rFonts w:ascii="Times New Roman" w:hAnsi="Times New Roman" w:cs="Times New Roman"/>
+          <w:sz w:val="24"/>
+          <w:szCs w:val="24"/>
+          <w:u w:val="single"/>
+        </w:rPr>
+        <w:t>CodiceResponsabile</w:t>
+      </w:r>
+      <w:r>
+        <w:rPr>
+          <w:rFonts w:ascii="Times New Roman" w:hAnsi="Times New Roman" w:cs="Times New Roman"/>
+          <w:sz w:val="24"/>
+          <w:szCs w:val="24"/>
+        </w:rPr>
+        <w:t>, Username, Password, Nome, Cognome, LuogoNascita,</w:t>
+      </w:r>
+      <w:r>
+        <w:rPr>
+          <w:rFonts w:ascii="Times New Roman" w:hAnsi="Times New Roman" w:cs="Times New Roman"/>
+          <w:sz w:val="24"/>
+          <w:szCs w:val="24"/>
+        </w:rPr>
+        <w:t xml:space="preserve"> </w:t>
+      </w:r>
+      <w:r>
+        <w:rPr>
+          <w:rFonts w:ascii="Times New Roman" w:hAnsi="Times New Roman" w:cs="Times New Roman"/>
+          <w:sz w:val="24"/>
+          <w:szCs w:val="24"/>
+        </w:rPr>
+        <w:t>DataNascita, CF)</w:t>
+      </w:r>
+    </w:p>
+    <w:p>
+      <w:pPr>
+        <w:tabs>
+          <w:tab w:val="left" w:pos="7875"/>
+        </w:tabs>
+        <w:rPr>
+          <w:rFonts w:ascii="Times New Roman" w:hAnsi="Times New Roman" w:cs="Times New Roman"/>
+          <w:sz w:val="24"/>
+          <w:szCs w:val="24"/>
+        </w:rPr>
+      </w:pPr>
+    </w:p>
+    <w:p>
+      <w:pPr>
+        <w:tabs>
+          <w:tab w:val="left" w:pos="7875"/>
+        </w:tabs>
+        <w:rPr>
+          <w:rFonts w:ascii="Times New Roman" w:hAnsi="Times New Roman" w:cs="Times New Roman"/>
+          <w:sz w:val="24"/>
+          <w:szCs w:val="24"/>
+        </w:rPr>
+      </w:pPr>
+      <w:r>
+        <w:rPr>
+          <w:rFonts w:ascii="Times New Roman" w:hAnsi="Times New Roman" w:cs="Times New Roman"/>
+          <w:b/>
+          <w:bCs/>
+          <w:sz w:val="24"/>
+          <w:szCs w:val="24"/>
+        </w:rPr>
+        <w:t>DOCENTE</w:t>
+      </w:r>
+      <w:r>
+        <w:rPr>
+          <w:rFonts w:ascii="Times New Roman" w:hAnsi="Times New Roman" w:cs="Times New Roman"/>
+          <w:sz w:val="24"/>
+          <w:szCs w:val="24"/>
+        </w:rPr>
+        <w:t xml:space="preserve"> (</w:t>
+      </w:r>
+      <w:r>
+        <w:rPr>
+          <w:rFonts w:ascii="Times New Roman" w:hAnsi="Times New Roman" w:cs="Times New Roman"/>
+          <w:sz w:val="24"/>
+          <w:szCs w:val="24"/>
+          <w:u w:val="single"/>
+        </w:rPr>
+        <w:t>CodiceDocente</w:t>
+      </w:r>
+      <w:r>
+        <w:rPr>
+          <w:rFonts w:ascii="Times New Roman" w:hAnsi="Times New Roman" w:cs="Times New Roman"/>
+          <w:sz w:val="24"/>
+          <w:szCs w:val="24"/>
+        </w:rPr>
+        <w:t>, Nome, Cognome, LuogoNascita, DataNascita, CF)</w:t>
+      </w:r>
+    </w:p>
+    <w:p>
+      <w:pPr>
+        <w:rPr>
+          <w:rFonts w:ascii="Times New Roman" w:hAnsi="Times New Roman" w:cs="Times New Roman"/>
+          <w:sz w:val="24"/>
+          <w:szCs w:val="24"/>
+        </w:rPr>
+      </w:pPr>
+    </w:p>
+    <w:p>
+      <w:pPr>
+        <w:rPr>
+          <w:rFonts w:ascii="Times New Roman" w:hAnsi="Times New Roman" w:cs="Times New Roman"/>
+          <w:sz w:val="24"/>
+          <w:szCs w:val="24"/>
+        </w:rPr>
+      </w:pPr>
+      <w:r>
+        <w:rPr>
+          <w:rFonts w:ascii="Times New Roman" w:hAnsi="Times New Roman" w:cs="Times New Roman"/>
+          <w:b/>
+          <w:bCs/>
+          <w:sz w:val="24"/>
+          <w:szCs w:val="24"/>
+        </w:rPr>
+        <w:t>TEMATICA_CORSO</w:t>
+      </w:r>
+      <w:r>
+        <w:rPr>
+          <w:rFonts w:ascii="Times New Roman" w:hAnsi="Times New Roman" w:cs="Times New Roman"/>
+          <w:sz w:val="24"/>
+          <w:szCs w:val="24"/>
+        </w:rPr>
+        <w:t xml:space="preserve"> (</w:t>
+      </w:r>
+      <w:r>
+        <w:rPr>
+          <w:rFonts w:ascii="Times New Roman" w:hAnsi="Times New Roman" w:cs="Times New Roman"/>
+          <w:sz w:val="24"/>
+          <w:szCs w:val="24"/>
+          <w:u w:val="double"/>
+        </w:rPr>
+        <w:t>CodiceCorso</w:t>
+      </w:r>
+      <w:r>
+        <w:rPr>
+          <w:rFonts w:ascii="Times New Roman" w:hAnsi="Times New Roman" w:cs="Times New Roman"/>
+          <w:sz w:val="24"/>
+          <w:szCs w:val="24"/>
+        </w:rPr>
+        <w:t xml:space="preserve">, </w:t>
+      </w:r>
+      <w:r>
+        <w:rPr>
+          <w:rFonts w:ascii="Times New Roman" w:hAnsi="Times New Roman" w:cs="Times New Roman"/>
+          <w:sz w:val="24"/>
+          <w:szCs w:val="24"/>
+          <w:u w:val="double"/>
+        </w:rPr>
+        <w:t>Categoria</w:t>
+      </w:r>
+      <w:r>
+        <w:rPr>
+          <w:rFonts w:ascii="Times New Roman" w:hAnsi="Times New Roman" w:cs="Times New Roman"/>
+          <w:sz w:val="24"/>
+          <w:szCs w:val="24"/>
+        </w:rPr>
+        <w:t>)</w:t>
+      </w:r>
+    </w:p>
+    <w:p>
+      <w:pPr>
+        <w:rPr>
+          <w:rFonts w:ascii="Times New Roman" w:hAnsi="Times New Roman" w:cs="Times New Roman"/>
+          <w:sz w:val="24"/>
+          <w:szCs w:val="24"/>
+        </w:rPr>
+      </w:pPr>
+    </w:p>
+    <w:p>
+      <w:pPr>
+        <w:rPr>
+          <w:rFonts w:ascii="Times New Roman" w:hAnsi="Times New Roman" w:cs="Times New Roman"/>
+          <w:sz w:val="24"/>
+          <w:szCs w:val="24"/>
+        </w:rPr>
+      </w:pPr>
+      <w:r>
+        <w:rPr>
+          <w:rFonts w:ascii="Times New Roman" w:hAnsi="Times New Roman" w:cs="Times New Roman"/>
+          <w:b/>
+          <w:bCs/>
+          <w:sz w:val="24"/>
+          <w:szCs w:val="24"/>
+        </w:rPr>
+        <w:t>ISCRIZIONE</w:t>
+      </w:r>
+      <w:r>
+        <w:rPr>
+          <w:rFonts w:ascii="Times New Roman" w:hAnsi="Times New Roman" w:cs="Times New Roman"/>
+          <w:sz w:val="24"/>
+          <w:szCs w:val="24"/>
+        </w:rPr>
+        <w:t xml:space="preserve"> (</w:t>
+      </w:r>
+      <w:r>
+        <w:rPr>
+          <w:rFonts w:ascii="Times New Roman" w:hAnsi="Times New Roman" w:cs="Times New Roman"/>
+          <w:sz w:val="24"/>
+          <w:szCs w:val="24"/>
+          <w:u w:val="double"/>
+        </w:rPr>
+        <w:t>Matricola</w:t>
+      </w:r>
+      <w:r>
+        <w:rPr>
+          <w:rFonts w:ascii="Times New Roman" w:hAnsi="Times New Roman" w:cs="Times New Roman"/>
+          <w:sz w:val="24"/>
+          <w:szCs w:val="24"/>
+        </w:rPr>
+        <w:t xml:space="preserve">, </w:t>
+      </w:r>
+      <w:r>
+        <w:rPr>
+          <w:rFonts w:ascii="Times New Roman" w:hAnsi="Times New Roman" w:cs="Times New Roman"/>
+          <w:sz w:val="24"/>
+          <w:szCs w:val="24"/>
+          <w:u w:val="double"/>
+        </w:rPr>
+        <w:t>CodiceCorso</w:t>
+      </w:r>
+      <w:r>
+        <w:rPr>
+          <w:rFonts w:ascii="Times New Roman" w:hAnsi="Times New Roman" w:cs="Times New Roman"/>
+          <w:sz w:val="24"/>
+          <w:szCs w:val="24"/>
+        </w:rPr>
+        <w:t>)</w:t>
+      </w:r>
+    </w:p>
+    <w:p>
+      <w:pPr>
+        <w:rPr>
+          <w:rFonts w:ascii="Times New Roman" w:hAnsi="Times New Roman" w:cs="Times New Roman"/>
+          <w:sz w:val="24"/>
+          <w:szCs w:val="24"/>
+        </w:rPr>
+      </w:pPr>
+    </w:p>
+    <w:p>
+      <w:pPr>
+        <w:rPr>
+          <w:rFonts w:ascii="Times New Roman" w:hAnsi="Times New Roman" w:cs="Times New Roman"/>
+          <w:sz w:val="24"/>
+          <w:szCs w:val="24"/>
+        </w:rPr>
+      </w:pPr>
+      <w:r>
+        <w:rPr>
+          <w:rFonts w:ascii="Times New Roman" w:hAnsi="Times New Roman" w:cs="Times New Roman"/>
+          <w:b/>
+          <w:bCs/>
+          <w:sz w:val="24"/>
+          <w:szCs w:val="24"/>
+        </w:rPr>
+        <w:t>PARTECIPARE</w:t>
+      </w:r>
+      <w:r>
+        <w:rPr>
+          <w:rFonts w:ascii="Times New Roman" w:hAnsi="Times New Roman" w:cs="Times New Roman"/>
+          <w:sz w:val="24"/>
+          <w:szCs w:val="24"/>
+        </w:rPr>
+        <w:t xml:space="preserve"> (</w:t>
+      </w:r>
+      <w:r>
+        <w:rPr>
+          <w:rFonts w:ascii="Times New Roman" w:hAnsi="Times New Roman" w:cs="Times New Roman"/>
+          <w:sz w:val="24"/>
+          <w:szCs w:val="24"/>
+          <w:u w:val="double"/>
+        </w:rPr>
+        <w:t>Codice_Lezione</w:t>
+      </w:r>
+      <w:r>
+        <w:rPr>
+          <w:rFonts w:ascii="Times New Roman" w:hAnsi="Times New Roman" w:cs="Times New Roman"/>
+          <w:sz w:val="24"/>
+          <w:szCs w:val="24"/>
+        </w:rPr>
+        <w:t xml:space="preserve">, </w:t>
+      </w:r>
+      <w:r>
+        <w:rPr>
+          <w:rFonts w:ascii="Times New Roman" w:hAnsi="Times New Roman" w:cs="Times New Roman"/>
+          <w:sz w:val="24"/>
+          <w:szCs w:val="24"/>
+          <w:u w:val="double"/>
+        </w:rPr>
+        <w:t>Matricola</w:t>
+      </w:r>
+      <w:r>
+        <w:rPr>
+          <w:rFonts w:ascii="Times New Roman" w:hAnsi="Times New Roman" w:cs="Times New Roman"/>
+          <w:sz w:val="24"/>
+          <w:szCs w:val="24"/>
+        </w:rPr>
+        <w:t>)</w:t>
+      </w:r>
+    </w:p>
+    <w:p>
+      <w:pPr>
+        <w:rPr>
+          <w:rFonts w:ascii="Times New Roman" w:hAnsi="Times New Roman" w:cs="Times New Roman"/>
+          <w:sz w:val="24"/>
+          <w:szCs w:val="24"/>
+        </w:rPr>
+      </w:pPr>
+    </w:p>
+    <w:p>
+      <w:pPr>
+        <w:rPr>
+          <w:rFonts w:ascii="Times New Roman" w:hAnsi="Times New Roman" w:cs="Times New Roman"/>
+          <w:b/>
+          <w:bCs/>
+          <w:sz w:val="32"/>
+          <w:szCs w:val="32"/>
+        </w:rPr>
+      </w:pPr>
+    </w:p>
+    <w:p>
+      <w:pPr>
+        <w:rPr>
+          <w:rFonts w:ascii="Times New Roman" w:hAnsi="Times New Roman" w:cs="Times New Roman"/>
+          <w:b/>
+          <w:bCs/>
+          <w:sz w:val="32"/>
+          <w:szCs w:val="32"/>
+        </w:rPr>
+      </w:pPr>
+      <w:r>
+        <w:rPr>
+          <w:rFonts w:ascii="Times New Roman" w:hAnsi="Times New Roman" w:cs="Times New Roman"/>
+          <w:b/>
+          <w:bCs/>
+          <w:sz w:val="32"/>
+          <w:szCs w:val="32"/>
+        </w:rPr>
+        <w:lastRenderedPageBreak/>
         <w:t>Capitolo 4</w:t>
       </w:r>
     </w:p>

</xml_diff>

<commit_message>
Aggiornati i diagrammi, Aggiunto database definitivo da completare, aggiornata la documentazione, salvato lo script.
</commit_message>
<xml_diff>
--- a/Documento_BD_OO.docx
+++ b/Documento_BD_OO.docx
@@ -685,7 +685,15 @@
           <w:sz w:val="24"/>
           <w:szCs w:val="24"/>
         </w:rPr>
-        <w:t>Paolo Dezio</w:t>
+        <w:t xml:space="preserve">Paolo </w:t>
+      </w:r>
+      <w:r>
+        <w:rPr>
+          <w:rFonts w:ascii="Times New Roman" w:hAnsi="Times New Roman" w:cs="Times New Roman"/>
+          <w:sz w:val="24"/>
+          <w:szCs w:val="24"/>
+        </w:rPr>
+        <w:t>DEZIO</w:t>
       </w:r>
       <w:r>
         <w:rPr>
@@ -1430,10 +1438,10 @@
           <w:szCs w:val="28"/>
         </w:rPr>
         <w:drawing>
-          <wp:inline distT="0" distB="0" distL="0" distR="0" wp14:anchorId="0AB40AC9" wp14:editId="651CFE4A">
+          <wp:inline distT="0" distB="0" distL="0" distR="0" wp14:anchorId="59C05158" wp14:editId="212C81FC">
             <wp:extent cx="6120130" cy="7163435"/>
             <wp:effectExtent l="0" t="0" r="0" b="0"/>
-            <wp:docPr id="5" name="Immagine 5"/>
+            <wp:docPr id="7" name="Immagine 7"/>
             <wp:cNvGraphicFramePr>
               <a:graphicFrameLocks xmlns:a="http://schemas.openxmlformats.org/drawingml/2006/main" noChangeAspect="1"/>
             </wp:cNvGraphicFramePr>
@@ -1441,7 +1449,7 @@
               <a:graphicData uri="http://schemas.openxmlformats.org/drawingml/2006/picture">
                 <pic:pic xmlns:pic="http://schemas.openxmlformats.org/drawingml/2006/picture">
                   <pic:nvPicPr>
-                    <pic:cNvPr id="5" name="Immagine 5"/>
+                    <pic:cNvPr id="7" name="Immagine 7"/>
                     <pic:cNvPicPr/>
                   </pic:nvPicPr>
                   <pic:blipFill>
@@ -2165,10 +2173,10 @@
           <w:szCs w:val="28"/>
         </w:rPr>
         <w:drawing>
-          <wp:inline distT="0" distB="0" distL="0" distR="0" wp14:anchorId="0F68645D" wp14:editId="639FFE55">
+          <wp:inline distT="0" distB="0" distL="0" distR="0" wp14:anchorId="40E49E5B" wp14:editId="7BADC05A">
             <wp:extent cx="6120130" cy="4001770"/>
             <wp:effectExtent l="0" t="0" r="0" b="0"/>
-            <wp:docPr id="3" name="Immagine 3"/>
+            <wp:docPr id="15" name="Immagine 15"/>
             <wp:cNvGraphicFramePr>
               <a:graphicFrameLocks xmlns:a="http://schemas.openxmlformats.org/drawingml/2006/main" noChangeAspect="1"/>
             </wp:cNvGraphicFramePr>
@@ -2176,7 +2184,7 @@
               <a:graphicData uri="http://schemas.openxmlformats.org/drawingml/2006/picture">
                 <pic:pic xmlns:pic="http://schemas.openxmlformats.org/drawingml/2006/picture">
                   <pic:nvPicPr>
-                    <pic:cNvPr id="3" name="Immagine 3"/>
+                    <pic:cNvPr id="15" name="Immagine 15"/>
                     <pic:cNvPicPr/>
                   </pic:nvPicPr>
                   <pic:blipFill>
@@ -2575,10 +2583,10 @@
         </w:rPr>
         <w:lastRenderedPageBreak/>
         <w:drawing>
-          <wp:inline distT="0" distB="0" distL="0" distR="0" wp14:anchorId="6DB6C0F2" wp14:editId="515B018B">
-            <wp:extent cx="5438775" cy="4143375"/>
-            <wp:effectExtent l="0" t="0" r="9525" b="9525"/>
-            <wp:docPr id="10" name="Immagine 10"/>
+          <wp:inline distT="0" distB="0" distL="0" distR="0" wp14:anchorId="0506CDE2" wp14:editId="4DF9104F">
+            <wp:extent cx="5353050" cy="4076700"/>
+            <wp:effectExtent l="0" t="0" r="0" b="0"/>
+            <wp:docPr id="12" name="Immagine 12"/>
             <wp:cNvGraphicFramePr>
               <a:graphicFrameLocks xmlns:a="http://schemas.openxmlformats.org/drawingml/2006/main" noChangeAspect="1"/>
             </wp:cNvGraphicFramePr>
@@ -2586,7 +2594,7 @@
               <a:graphicData uri="http://schemas.openxmlformats.org/drawingml/2006/picture">
                 <pic:pic xmlns:pic="http://schemas.openxmlformats.org/drawingml/2006/picture">
                   <pic:nvPicPr>
-                    <pic:cNvPr id="10" name="Immagine 10"/>
+                    <pic:cNvPr id="12" name="Immagine 12"/>
                     <pic:cNvPicPr/>
                   </pic:nvPicPr>
                   <pic:blipFill>
@@ -2604,7 +2612,7 @@
                   <pic:spPr>
                     <a:xfrm>
                       <a:off x="0" y="0"/>
-                      <a:ext cx="5438775" cy="4143375"/>
+                      <a:ext cx="5353050" cy="4076700"/>
                     </a:xfrm>
                     <a:prstGeom prst="rect">
                       <a:avLst/>
@@ -3081,10 +3089,10 @@
           <w:szCs w:val="28"/>
         </w:rPr>
         <w:drawing>
-          <wp:inline distT="0" distB="0" distL="0" distR="0" wp14:anchorId="782B5998" wp14:editId="3B6A58FA">
-            <wp:extent cx="4581525" cy="3581400"/>
-            <wp:effectExtent l="0" t="0" r="9525" b="0"/>
-            <wp:docPr id="2" name="Immagine 2"/>
+          <wp:inline distT="0" distB="0" distL="0" distR="0" wp14:anchorId="147BA895" wp14:editId="6608B0CF">
+            <wp:extent cx="4229100" cy="4248150"/>
+            <wp:effectExtent l="0" t="0" r="0" b="0"/>
+            <wp:docPr id="11" name="Immagine 11"/>
             <wp:cNvGraphicFramePr>
               <a:graphicFrameLocks xmlns:a="http://schemas.openxmlformats.org/drawingml/2006/main" noChangeAspect="1"/>
             </wp:cNvGraphicFramePr>
@@ -3092,7 +3100,7 @@
               <a:graphicData uri="http://schemas.openxmlformats.org/drawingml/2006/picture">
                 <pic:pic xmlns:pic="http://schemas.openxmlformats.org/drawingml/2006/picture">
                   <pic:nvPicPr>
-                    <pic:cNvPr id="2" name="Immagine 2"/>
+                    <pic:cNvPr id="11" name="Immagine 11"/>
                     <pic:cNvPicPr/>
                   </pic:nvPicPr>
                   <pic:blipFill>
@@ -3110,7 +3118,7 @@
                   <pic:spPr>
                     <a:xfrm>
                       <a:off x="0" y="0"/>
-                      <a:ext cx="4581525" cy="3581400"/>
+                      <a:ext cx="4229100" cy="4248150"/>
                     </a:xfrm>
                     <a:prstGeom prst="rect">
                       <a:avLst/>
@@ -3295,7 +3303,6 @@
           <w:sz w:val="32"/>
           <w:szCs w:val="32"/>
         </w:rPr>
-        <w:lastRenderedPageBreak/>
         <w:t>Capitolo 3</w:t>
       </w:r>
     </w:p>
@@ -3822,7 +3829,7 @@
           <w:szCs w:val="24"/>
           <w:u w:val="single"/>
         </w:rPr>
-        <w:t>Matricola</w:t>
+        <w:t>CodiceStudente</w:t>
       </w:r>
       <w:r>
         <w:rPr>
@@ -4103,7 +4110,7 @@
           <w:szCs w:val="24"/>
           <w:u w:val="double"/>
         </w:rPr>
-        <w:t>Matricola</w:t>
+        <w:t>CodiceStudente</w:t>
       </w:r>
       <w:r>
         <w:rPr>
@@ -4190,7 +4197,7 @@
           <w:szCs w:val="24"/>
           <w:u w:val="double"/>
         </w:rPr>
-        <w:t>Matricola</w:t>
+        <w:t>CodiceStudente</w:t>
       </w:r>
       <w:r>
         <w:rPr>
@@ -4239,7 +4246,6 @@
           <w:sz w:val="32"/>
           <w:szCs w:val="32"/>
         </w:rPr>
-        <w:lastRenderedPageBreak/>
         <w:t>Capitolo 4</w:t>
       </w:r>
     </w:p>
@@ -4322,10 +4328,10 @@
           <w:szCs w:val="24"/>
         </w:rPr>
         <w:drawing>
-          <wp:inline distT="0" distB="0" distL="0" distR="0" wp14:anchorId="750CF1BB" wp14:editId="5F9C7123">
-            <wp:extent cx="3219450" cy="2181225"/>
-            <wp:effectExtent l="0" t="0" r="0" b="1905"/>
-            <wp:docPr id="11" name="Immagine 11"/>
+          <wp:inline distT="0" distB="0" distL="0" distR="0" wp14:anchorId="14CD6E99" wp14:editId="449B19F9">
+            <wp:extent cx="6120130" cy="2511425"/>
+            <wp:effectExtent l="0" t="0" r="0" b="3175"/>
+            <wp:docPr id="3" name="Immagine 3"/>
             <wp:cNvGraphicFramePr>
               <a:graphicFrameLocks xmlns:a="http://schemas.openxmlformats.org/drawingml/2006/main" noChangeAspect="1"/>
             </wp:cNvGraphicFramePr>
@@ -4333,7 +4339,7 @@
               <a:graphicData uri="http://schemas.openxmlformats.org/drawingml/2006/picture">
                 <pic:pic xmlns:pic="http://schemas.openxmlformats.org/drawingml/2006/picture">
                   <pic:nvPicPr>
-                    <pic:cNvPr id="11" name="Immagine 11"/>
+                    <pic:cNvPr id="3" name="Immagine 3"/>
                     <pic:cNvPicPr/>
                   </pic:nvPicPr>
                   <pic:blipFill>
@@ -4351,7 +4357,7 @@
                   <pic:spPr>
                     <a:xfrm>
                       <a:off x="0" y="0"/>
-                      <a:ext cx="3219450" cy="2181225"/>
+                      <a:ext cx="6120130" cy="2511425"/>
                     </a:xfrm>
                     <a:prstGeom prst="rect">
                       <a:avLst/>
@@ -4426,10 +4432,10 @@
           <w:szCs w:val="28"/>
         </w:rPr>
         <w:drawing>
-          <wp:inline distT="0" distB="0" distL="0" distR="0" wp14:anchorId="3C46C607" wp14:editId="4CB26948">
-            <wp:extent cx="3562350" cy="666750"/>
-            <wp:effectExtent l="0" t="0" r="0" b="0"/>
-            <wp:docPr id="12" name="Immagine 12"/>
+          <wp:inline distT="0" distB="0" distL="0" distR="0" wp14:anchorId="6A1CDD86" wp14:editId="30DC32F5">
+            <wp:extent cx="3914775" cy="666750"/>
+            <wp:effectExtent l="0" t="0" r="9525" b="0"/>
+            <wp:docPr id="22" name="Immagine 22"/>
             <wp:cNvGraphicFramePr>
               <a:graphicFrameLocks xmlns:a="http://schemas.openxmlformats.org/drawingml/2006/main" noChangeAspect="1"/>
             </wp:cNvGraphicFramePr>
@@ -4437,7 +4443,7 @@
               <a:graphicData uri="http://schemas.openxmlformats.org/drawingml/2006/picture">
                 <pic:pic xmlns:pic="http://schemas.openxmlformats.org/drawingml/2006/picture">
                   <pic:nvPicPr>
-                    <pic:cNvPr id="12" name="Immagine 12"/>
+                    <pic:cNvPr id="22" name="Immagine 22"/>
                     <pic:cNvPicPr/>
                   </pic:nvPicPr>
                   <pic:blipFill>
@@ -4455,7 +4461,7 @@
                   <pic:spPr>
                     <a:xfrm>
                       <a:off x="0" y="0"/>
-                      <a:ext cx="3562350" cy="666750"/>
+                      <a:ext cx="3914775" cy="666750"/>
                     </a:xfrm>
                     <a:prstGeom prst="rect">
                       <a:avLst/>
@@ -4531,10 +4537,10 @@
           <w:szCs w:val="28"/>
         </w:rPr>
         <w:drawing>
-          <wp:inline distT="0" distB="0" distL="0" distR="0" wp14:anchorId="39FDC9F6" wp14:editId="11E1854D">
-            <wp:extent cx="6120130" cy="1843405"/>
-            <wp:effectExtent l="0" t="0" r="0" b="4445"/>
-            <wp:docPr id="13" name="Immagine 13"/>
+          <wp:inline distT="0" distB="0" distL="0" distR="0" wp14:anchorId="65F65E9C" wp14:editId="6DEBDA0A">
+            <wp:extent cx="6115050" cy="1962150"/>
+            <wp:effectExtent l="0" t="0" r="0" b="0"/>
+            <wp:docPr id="5" name="Immagine 5"/>
             <wp:cNvGraphicFramePr>
               <a:graphicFrameLocks xmlns:a="http://schemas.openxmlformats.org/drawingml/2006/main" noChangeAspect="1"/>
             </wp:cNvGraphicFramePr>
@@ -4542,7 +4548,7 @@
               <a:graphicData uri="http://schemas.openxmlformats.org/drawingml/2006/picture">
                 <pic:pic xmlns:pic="http://schemas.openxmlformats.org/drawingml/2006/picture">
                   <pic:nvPicPr>
-                    <pic:cNvPr id="13" name="Immagine 13"/>
+                    <pic:cNvPr id="5" name="Immagine 5"/>
                     <pic:cNvPicPr/>
                   </pic:nvPicPr>
                   <pic:blipFill>
@@ -4560,7 +4566,7 @@
                   <pic:spPr>
                     <a:xfrm>
                       <a:off x="0" y="0"/>
-                      <a:ext cx="6120130" cy="1843405"/>
+                      <a:ext cx="6115050" cy="1962150"/>
                     </a:xfrm>
                     <a:prstGeom prst="rect">
                       <a:avLst/>
@@ -4635,7 +4641,6 @@
           <w:sz w:val="28"/>
           <w:szCs w:val="28"/>
         </w:rPr>
-        <w:lastRenderedPageBreak/>
         <w:t>4.1.4 Creazione della tabella LEZIONE</w:t>
       </w:r>
     </w:p>
@@ -5021,7 +5026,6 @@
           <w:sz w:val="28"/>
           <w:szCs w:val="28"/>
         </w:rPr>
-        <w:lastRenderedPageBreak/>
         <w:t>4.1.6 Creazione della tabella STUDENTE</w:t>
       </w:r>
     </w:p>
@@ -5046,10 +5050,10 @@
           <w:szCs w:val="28"/>
         </w:rPr>
         <w:drawing>
-          <wp:inline distT="0" distB="0" distL="0" distR="0" wp14:anchorId="38B45554" wp14:editId="2D9753B5">
-            <wp:extent cx="3476625" cy="1781175"/>
+          <wp:inline distT="0" distB="0" distL="0" distR="0" wp14:anchorId="640FFEA7" wp14:editId="167CEDFF">
+            <wp:extent cx="3952875" cy="1762125"/>
             <wp:effectExtent l="0" t="0" r="9525" b="9525"/>
-            <wp:docPr id="17" name="Immagine 17"/>
+            <wp:docPr id="23" name="Immagine 23"/>
             <wp:cNvGraphicFramePr>
               <a:graphicFrameLocks xmlns:a="http://schemas.openxmlformats.org/drawingml/2006/main" noChangeAspect="1"/>
             </wp:cNvGraphicFramePr>
@@ -5057,7 +5061,7 @@
               <a:graphicData uri="http://schemas.openxmlformats.org/drawingml/2006/picture">
                 <pic:pic xmlns:pic="http://schemas.openxmlformats.org/drawingml/2006/picture">
                   <pic:nvPicPr>
-                    <pic:cNvPr id="17" name="Immagine 17"/>
+                    <pic:cNvPr id="23" name="Immagine 23"/>
                     <pic:cNvPicPr/>
                   </pic:nvPicPr>
                   <pic:blipFill>
@@ -5075,7 +5079,7 @@
                   <pic:spPr>
                     <a:xfrm>
                       <a:off x="0" y="0"/>
-                      <a:ext cx="3476625" cy="1781175"/>
+                      <a:ext cx="3952875" cy="1762125"/>
                     </a:xfrm>
                     <a:prstGeom prst="rect">
                       <a:avLst/>
@@ -5143,10 +5147,10 @@
           <w:szCs w:val="28"/>
         </w:rPr>
         <w:drawing>
-          <wp:inline distT="0" distB="0" distL="0" distR="0" wp14:anchorId="2BA12460" wp14:editId="295234F3">
-            <wp:extent cx="3429000" cy="1743075"/>
-            <wp:effectExtent l="0" t="0" r="0" b="9525"/>
-            <wp:docPr id="16" name="Immagine 16"/>
+          <wp:inline distT="0" distB="0" distL="0" distR="0" wp14:anchorId="745BAF1C" wp14:editId="36DAC2EF">
+            <wp:extent cx="3400425" cy="1781175"/>
+            <wp:effectExtent l="0" t="0" r="9525" b="9525"/>
+            <wp:docPr id="24" name="Immagine 24"/>
             <wp:cNvGraphicFramePr>
               <a:graphicFrameLocks xmlns:a="http://schemas.openxmlformats.org/drawingml/2006/main" noChangeAspect="1"/>
             </wp:cNvGraphicFramePr>
@@ -5154,7 +5158,7 @@
               <a:graphicData uri="http://schemas.openxmlformats.org/drawingml/2006/picture">
                 <pic:pic xmlns:pic="http://schemas.openxmlformats.org/drawingml/2006/picture">
                   <pic:nvPicPr>
-                    <pic:cNvPr id="16" name="Immagine 16"/>
+                    <pic:cNvPr id="24" name="Immagine 24"/>
                     <pic:cNvPicPr/>
                   </pic:nvPicPr>
                   <pic:blipFill>
@@ -5172,7 +5176,7 @@
                   <pic:spPr>
                     <a:xfrm>
                       <a:off x="0" y="0"/>
-                      <a:ext cx="3429000" cy="1743075"/>
+                      <a:ext cx="3400425" cy="1781175"/>
                     </a:xfrm>
                     <a:prstGeom prst="rect">
                       <a:avLst/>
@@ -5240,10 +5244,10 @@
           <w:szCs w:val="28"/>
         </w:rPr>
         <w:drawing>
-          <wp:inline distT="0" distB="0" distL="0" distR="0" wp14:anchorId="000F5A7B" wp14:editId="58D1052E">
-            <wp:extent cx="5962650" cy="1952625"/>
-            <wp:effectExtent l="0" t="0" r="0" b="9525"/>
-            <wp:docPr id="19" name="Immagine 19"/>
+          <wp:inline distT="0" distB="0" distL="0" distR="0" wp14:anchorId="1626568A" wp14:editId="4DC55E2A">
+            <wp:extent cx="6120130" cy="1837055"/>
+            <wp:effectExtent l="0" t="0" r="0" b="0"/>
+            <wp:docPr id="28" name="Immagine 28"/>
             <wp:cNvGraphicFramePr>
               <a:graphicFrameLocks xmlns:a="http://schemas.openxmlformats.org/drawingml/2006/main" noChangeAspect="1"/>
             </wp:cNvGraphicFramePr>
@@ -5251,7 +5255,7 @@
               <a:graphicData uri="http://schemas.openxmlformats.org/drawingml/2006/picture">
                 <pic:pic xmlns:pic="http://schemas.openxmlformats.org/drawingml/2006/picture">
                   <pic:nvPicPr>
-                    <pic:cNvPr id="19" name="Immagine 19"/>
+                    <pic:cNvPr id="28" name="Immagine 28"/>
                     <pic:cNvPicPr/>
                   </pic:nvPicPr>
                   <pic:blipFill>
@@ -5269,7 +5273,7 @@
                   <pic:spPr>
                     <a:xfrm>
                       <a:off x="0" y="0"/>
-                      <a:ext cx="5962650" cy="1952625"/>
+                      <a:ext cx="6120130" cy="1837055"/>
                     </a:xfrm>
                     <a:prstGeom prst="rect">
                       <a:avLst/>
@@ -5305,6 +5309,102 @@
           <w:szCs w:val="28"/>
         </w:rPr>
       </w:pPr>
+    </w:p>
+    <w:p>
+      <w:pPr>
+        <w:spacing w:after="0"/>
+        <w:rPr>
+          <w:rFonts w:ascii="Times New Roman" w:hAnsi="Times New Roman" w:cs="Times New Roman"/>
+          <w:b/>
+          <w:bCs/>
+          <w:sz w:val="28"/>
+          <w:szCs w:val="28"/>
+        </w:rPr>
+      </w:pPr>
+    </w:p>
+    <w:p>
+      <w:pPr>
+        <w:spacing w:after="0"/>
+        <w:rPr>
+          <w:rFonts w:ascii="Times New Roman" w:hAnsi="Times New Roman" w:cs="Times New Roman"/>
+          <w:b/>
+          <w:bCs/>
+          <w:sz w:val="28"/>
+          <w:szCs w:val="28"/>
+        </w:rPr>
+      </w:pPr>
+    </w:p>
+    <w:p>
+      <w:pPr>
+        <w:spacing w:after="0"/>
+        <w:rPr>
+          <w:rFonts w:ascii="Times New Roman" w:hAnsi="Times New Roman" w:cs="Times New Roman"/>
+          <w:b/>
+          <w:bCs/>
+          <w:sz w:val="28"/>
+          <w:szCs w:val="28"/>
+        </w:rPr>
+      </w:pPr>
+    </w:p>
+    <w:p>
+      <w:pPr>
+        <w:spacing w:after="0"/>
+        <w:rPr>
+          <w:rFonts w:ascii="Times New Roman" w:hAnsi="Times New Roman" w:cs="Times New Roman"/>
+          <w:b/>
+          <w:bCs/>
+          <w:sz w:val="28"/>
+          <w:szCs w:val="28"/>
+        </w:rPr>
+      </w:pPr>
+    </w:p>
+    <w:p>
+      <w:pPr>
+        <w:spacing w:after="0"/>
+        <w:rPr>
+          <w:rFonts w:ascii="Times New Roman" w:hAnsi="Times New Roman" w:cs="Times New Roman"/>
+          <w:b/>
+          <w:bCs/>
+          <w:sz w:val="28"/>
+          <w:szCs w:val="28"/>
+        </w:rPr>
+      </w:pPr>
+    </w:p>
+    <w:p>
+      <w:pPr>
+        <w:spacing w:after="0"/>
+        <w:rPr>
+          <w:rFonts w:ascii="Times New Roman" w:hAnsi="Times New Roman" w:cs="Times New Roman"/>
+          <w:b/>
+          <w:bCs/>
+          <w:sz w:val="28"/>
+          <w:szCs w:val="28"/>
+        </w:rPr>
+      </w:pPr>
+    </w:p>
+    <w:p>
+      <w:pPr>
+        <w:spacing w:after="0"/>
+        <w:rPr>
+          <w:rFonts w:ascii="Times New Roman" w:hAnsi="Times New Roman" w:cs="Times New Roman"/>
+          <w:b/>
+          <w:bCs/>
+          <w:sz w:val="28"/>
+          <w:szCs w:val="28"/>
+        </w:rPr>
+      </w:pPr>
+    </w:p>
+    <w:p>
+      <w:pPr>
+        <w:spacing w:after="0"/>
+        <w:rPr>
+          <w:rFonts w:ascii="Times New Roman" w:hAnsi="Times New Roman" w:cs="Times New Roman"/>
+          <w:b/>
+          <w:bCs/>
+          <w:sz w:val="28"/>
+          <w:szCs w:val="28"/>
+        </w:rPr>
+      </w:pPr>
       <w:r>
         <w:rPr>
           <w:rFonts w:ascii="Times New Roman" w:hAnsi="Times New Roman" w:cs="Times New Roman"/>
@@ -5337,10 +5437,10 @@
           <w:szCs w:val="28"/>
         </w:rPr>
         <w:drawing>
-          <wp:inline distT="0" distB="0" distL="0" distR="0" wp14:anchorId="0814D609" wp14:editId="3BEBFC01">
-            <wp:extent cx="6120130" cy="1828165"/>
-            <wp:effectExtent l="0" t="0" r="0" b="635"/>
-            <wp:docPr id="20" name="Immagine 20"/>
+          <wp:inline distT="0" distB="0" distL="0" distR="0" wp14:anchorId="0E8B448A" wp14:editId="20D99F30">
+            <wp:extent cx="6120130" cy="1671320"/>
+            <wp:effectExtent l="0" t="0" r="0" b="5080"/>
+            <wp:docPr id="10" name="Immagine 10"/>
             <wp:cNvGraphicFramePr>
               <a:graphicFrameLocks xmlns:a="http://schemas.openxmlformats.org/drawingml/2006/main" noChangeAspect="1"/>
             </wp:cNvGraphicFramePr>
@@ -5348,7 +5448,7 @@
               <a:graphicData uri="http://schemas.openxmlformats.org/drawingml/2006/picture">
                 <pic:pic xmlns:pic="http://schemas.openxmlformats.org/drawingml/2006/picture">
                   <pic:nvPicPr>
-                    <pic:cNvPr id="20" name="Immagine 20"/>
+                    <pic:cNvPr id="10" name="Immagine 10"/>
                     <pic:cNvPicPr/>
                   </pic:nvPicPr>
                   <pic:blipFill>
@@ -5366,7 +5466,7 @@
                   <pic:spPr>
                     <a:xfrm>
                       <a:off x="0" y="0"/>
-                      <a:ext cx="6120130" cy="1828165"/>
+                      <a:ext cx="6120130" cy="1671320"/>
                     </a:xfrm>
                     <a:prstGeom prst="rect">
                       <a:avLst/>
@@ -5390,15 +5490,38 @@
           <w:szCs w:val="28"/>
         </w:rPr>
       </w:pPr>
-      <w:r>
-        <w:rPr>
-          <w:rFonts w:ascii="Times New Roman" w:hAnsi="Times New Roman" w:cs="Times New Roman"/>
-          <w:b/>
-          <w:bCs/>
-          <w:sz w:val="28"/>
-          <w:szCs w:val="28"/>
-        </w:rPr>
-        <w:lastRenderedPageBreak/>
+    </w:p>
+    <w:p>
+      <w:pPr>
+        <w:spacing w:after="0"/>
+        <w:rPr>
+          <w:rFonts w:ascii="Times New Roman" w:hAnsi="Times New Roman" w:cs="Times New Roman"/>
+          <w:b/>
+          <w:bCs/>
+          <w:sz w:val="28"/>
+          <w:szCs w:val="28"/>
+        </w:rPr>
+      </w:pPr>
+    </w:p>
+    <w:p>
+      <w:pPr>
+        <w:spacing w:after="0"/>
+        <w:rPr>
+          <w:rFonts w:ascii="Times New Roman" w:hAnsi="Times New Roman" w:cs="Times New Roman"/>
+          <w:b/>
+          <w:bCs/>
+          <w:sz w:val="28"/>
+          <w:szCs w:val="28"/>
+        </w:rPr>
+      </w:pPr>
+      <w:r>
+        <w:rPr>
+          <w:rFonts w:ascii="Times New Roman" w:hAnsi="Times New Roman" w:cs="Times New Roman"/>
+          <w:b/>
+          <w:bCs/>
+          <w:sz w:val="28"/>
+          <w:szCs w:val="28"/>
+        </w:rPr>
         <w:t>4.2 Definizione delle procedure</w:t>
       </w:r>
     </w:p>

</xml_diff>

<commit_message>
Aggiunto alcuni vincoli, Eliminati file inutili
</commit_message>
<xml_diff>
--- a/Documento_BD_OO.docx
+++ b/Documento_BD_OO.docx
@@ -4320,55 +4320,6 @@
           <w:szCs w:val="24"/>
         </w:rPr>
       </w:pPr>
-      <w:r>
-        <w:rPr>
-          <w:rFonts w:ascii="Times New Roman" w:hAnsi="Times New Roman" w:cs="Times New Roman"/>
-          <w:noProof/>
-          <w:sz w:val="24"/>
-          <w:szCs w:val="24"/>
-        </w:rPr>
-        <w:drawing>
-          <wp:inline distT="0" distB="0" distL="0" distR="0" wp14:anchorId="14CD6E99" wp14:editId="449B19F9">
-            <wp:extent cx="6120130" cy="2511425"/>
-            <wp:effectExtent l="0" t="0" r="0" b="3175"/>
-            <wp:docPr id="3" name="Immagine 3"/>
-            <wp:cNvGraphicFramePr>
-              <a:graphicFrameLocks xmlns:a="http://schemas.openxmlformats.org/drawingml/2006/main" noChangeAspect="1"/>
-            </wp:cNvGraphicFramePr>
-            <a:graphic xmlns:a="http://schemas.openxmlformats.org/drawingml/2006/main">
-              <a:graphicData uri="http://schemas.openxmlformats.org/drawingml/2006/picture">
-                <pic:pic xmlns:pic="http://schemas.openxmlformats.org/drawingml/2006/picture">
-                  <pic:nvPicPr>
-                    <pic:cNvPr id="3" name="Immagine 3"/>
-                    <pic:cNvPicPr/>
-                  </pic:nvPicPr>
-                  <pic:blipFill>
-                    <a:blip r:embed="rId14">
-                      <a:extLst>
-                        <a:ext uri="{28A0092B-C50C-407E-A947-70E740481C1C}">
-                          <a14:useLocalDpi xmlns:a14="http://schemas.microsoft.com/office/drawing/2010/main" val="0"/>
-                        </a:ext>
-                      </a:extLst>
-                    </a:blip>
-                    <a:stretch>
-                      <a:fillRect/>
-                    </a:stretch>
-                  </pic:blipFill>
-                  <pic:spPr>
-                    <a:xfrm>
-                      <a:off x="0" y="0"/>
-                      <a:ext cx="6120130" cy="2511425"/>
-                    </a:xfrm>
-                    <a:prstGeom prst="rect">
-                      <a:avLst/>
-                    </a:prstGeom>
-                  </pic:spPr>
-                </pic:pic>
-              </a:graphicData>
-            </a:graphic>
-          </wp:inline>
-        </w:drawing>
-      </w:r>
     </w:p>
     <w:p>
       <w:pPr>
@@ -4422,57 +4373,6 @@
           <w:szCs w:val="28"/>
         </w:rPr>
       </w:pPr>
-      <w:r>
-        <w:rPr>
-          <w:rFonts w:ascii="Times New Roman" w:hAnsi="Times New Roman" w:cs="Times New Roman"/>
-          <w:b/>
-          <w:bCs/>
-          <w:noProof/>
-          <w:sz w:val="28"/>
-          <w:szCs w:val="28"/>
-        </w:rPr>
-        <w:drawing>
-          <wp:inline distT="0" distB="0" distL="0" distR="0" wp14:anchorId="6A1CDD86" wp14:editId="30DC32F5">
-            <wp:extent cx="3914775" cy="666750"/>
-            <wp:effectExtent l="0" t="0" r="9525" b="0"/>
-            <wp:docPr id="22" name="Immagine 22"/>
-            <wp:cNvGraphicFramePr>
-              <a:graphicFrameLocks xmlns:a="http://schemas.openxmlformats.org/drawingml/2006/main" noChangeAspect="1"/>
-            </wp:cNvGraphicFramePr>
-            <a:graphic xmlns:a="http://schemas.openxmlformats.org/drawingml/2006/main">
-              <a:graphicData uri="http://schemas.openxmlformats.org/drawingml/2006/picture">
-                <pic:pic xmlns:pic="http://schemas.openxmlformats.org/drawingml/2006/picture">
-                  <pic:nvPicPr>
-                    <pic:cNvPr id="22" name="Immagine 22"/>
-                    <pic:cNvPicPr/>
-                  </pic:nvPicPr>
-                  <pic:blipFill>
-                    <a:blip r:embed="rId15">
-                      <a:extLst>
-                        <a:ext uri="{28A0092B-C50C-407E-A947-70E740481C1C}">
-                          <a14:useLocalDpi xmlns:a14="http://schemas.microsoft.com/office/drawing/2010/main" val="0"/>
-                        </a:ext>
-                      </a:extLst>
-                    </a:blip>
-                    <a:stretch>
-                      <a:fillRect/>
-                    </a:stretch>
-                  </pic:blipFill>
-                  <pic:spPr>
-                    <a:xfrm>
-                      <a:off x="0" y="0"/>
-                      <a:ext cx="3914775" cy="666750"/>
-                    </a:xfrm>
-                    <a:prstGeom prst="rect">
-                      <a:avLst/>
-                    </a:prstGeom>
-                  </pic:spPr>
-                </pic:pic>
-              </a:graphicData>
-            </a:graphic>
-          </wp:inline>
-        </w:drawing>
-      </w:r>
     </w:p>
     <w:p>
       <w:pPr>
@@ -4527,57 +4427,6 @@
           <w:szCs w:val="28"/>
         </w:rPr>
       </w:pPr>
-      <w:r>
-        <w:rPr>
-          <w:rFonts w:ascii="Times New Roman" w:hAnsi="Times New Roman" w:cs="Times New Roman"/>
-          <w:b/>
-          <w:bCs/>
-          <w:noProof/>
-          <w:sz w:val="28"/>
-          <w:szCs w:val="28"/>
-        </w:rPr>
-        <w:drawing>
-          <wp:inline distT="0" distB="0" distL="0" distR="0" wp14:anchorId="65F65E9C" wp14:editId="6DEBDA0A">
-            <wp:extent cx="6115050" cy="1962150"/>
-            <wp:effectExtent l="0" t="0" r="0" b="0"/>
-            <wp:docPr id="5" name="Immagine 5"/>
-            <wp:cNvGraphicFramePr>
-              <a:graphicFrameLocks xmlns:a="http://schemas.openxmlformats.org/drawingml/2006/main" noChangeAspect="1"/>
-            </wp:cNvGraphicFramePr>
-            <a:graphic xmlns:a="http://schemas.openxmlformats.org/drawingml/2006/main">
-              <a:graphicData uri="http://schemas.openxmlformats.org/drawingml/2006/picture">
-                <pic:pic xmlns:pic="http://schemas.openxmlformats.org/drawingml/2006/picture">
-                  <pic:nvPicPr>
-                    <pic:cNvPr id="5" name="Immagine 5"/>
-                    <pic:cNvPicPr/>
-                  </pic:nvPicPr>
-                  <pic:blipFill>
-                    <a:blip r:embed="rId16">
-                      <a:extLst>
-                        <a:ext uri="{28A0092B-C50C-407E-A947-70E740481C1C}">
-                          <a14:useLocalDpi xmlns:a14="http://schemas.microsoft.com/office/drawing/2010/main" val="0"/>
-                        </a:ext>
-                      </a:extLst>
-                    </a:blip>
-                    <a:stretch>
-                      <a:fillRect/>
-                    </a:stretch>
-                  </pic:blipFill>
-                  <pic:spPr>
-                    <a:xfrm>
-                      <a:off x="0" y="0"/>
-                      <a:ext cx="6115050" cy="1962150"/>
-                    </a:xfrm>
-                    <a:prstGeom prst="rect">
-                      <a:avLst/>
-                    </a:prstGeom>
-                  </pic:spPr>
-                </pic:pic>
-              </a:graphicData>
-            </a:graphic>
-          </wp:inline>
-        </w:drawing>
-      </w:r>
     </w:p>
     <w:p>
       <w:pPr>
@@ -4655,57 +4504,6 @@
           <w:szCs w:val="28"/>
         </w:rPr>
       </w:pPr>
-      <w:r>
-        <w:rPr>
-          <w:rFonts w:ascii="Times New Roman" w:hAnsi="Times New Roman" w:cs="Times New Roman"/>
-          <w:b/>
-          <w:bCs/>
-          <w:noProof/>
-          <w:sz w:val="28"/>
-          <w:szCs w:val="28"/>
-        </w:rPr>
-        <w:drawing>
-          <wp:inline distT="0" distB="0" distL="0" distR="0" wp14:anchorId="39CAF47F" wp14:editId="12367A0B">
-            <wp:extent cx="2895600" cy="200025"/>
-            <wp:effectExtent l="0" t="0" r="0" b="9525"/>
-            <wp:docPr id="14" name="Immagine 14"/>
-            <wp:cNvGraphicFramePr>
-              <a:graphicFrameLocks xmlns:a="http://schemas.openxmlformats.org/drawingml/2006/main" noChangeAspect="1"/>
-            </wp:cNvGraphicFramePr>
-            <a:graphic xmlns:a="http://schemas.openxmlformats.org/drawingml/2006/main">
-              <a:graphicData uri="http://schemas.openxmlformats.org/drawingml/2006/picture">
-                <pic:pic xmlns:pic="http://schemas.openxmlformats.org/drawingml/2006/picture">
-                  <pic:nvPicPr>
-                    <pic:cNvPr id="14" name="Immagine 14"/>
-                    <pic:cNvPicPr/>
-                  </pic:nvPicPr>
-                  <pic:blipFill>
-                    <a:blip r:embed="rId17">
-                      <a:extLst>
-                        <a:ext uri="{28A0092B-C50C-407E-A947-70E740481C1C}">
-                          <a14:useLocalDpi xmlns:a14="http://schemas.microsoft.com/office/drawing/2010/main" val="0"/>
-                        </a:ext>
-                      </a:extLst>
-                    </a:blip>
-                    <a:stretch>
-                      <a:fillRect/>
-                    </a:stretch>
-                  </pic:blipFill>
-                  <pic:spPr>
-                    <a:xfrm>
-                      <a:off x="0" y="0"/>
-                      <a:ext cx="2895600" cy="200025"/>
-                    </a:xfrm>
-                    <a:prstGeom prst="rect">
-                      <a:avLst/>
-                    </a:prstGeom>
-                  </pic:spPr>
-                </pic:pic>
-              </a:graphicData>
-            </a:graphic>
-          </wp:inline>
-        </w:drawing>
-      </w:r>
     </w:p>
     <w:p>
       <w:pPr>
@@ -4718,57 +4516,6 @@
           <w:szCs w:val="28"/>
         </w:rPr>
       </w:pPr>
-      <w:r>
-        <w:rPr>
-          <w:rFonts w:ascii="Times New Roman" w:hAnsi="Times New Roman" w:cs="Times New Roman"/>
-          <w:b/>
-          <w:bCs/>
-          <w:noProof/>
-          <w:sz w:val="28"/>
-          <w:szCs w:val="28"/>
-        </w:rPr>
-        <w:drawing>
-          <wp:inline distT="0" distB="0" distL="0" distR="0" wp14:anchorId="10838143" wp14:editId="70C122C4">
-            <wp:extent cx="6120130" cy="3666490"/>
-            <wp:effectExtent l="0" t="0" r="0" b="0"/>
-            <wp:docPr id="18" name="Immagine 18"/>
-            <wp:cNvGraphicFramePr>
-              <a:graphicFrameLocks xmlns:a="http://schemas.openxmlformats.org/drawingml/2006/main" noChangeAspect="1"/>
-            </wp:cNvGraphicFramePr>
-            <a:graphic xmlns:a="http://schemas.openxmlformats.org/drawingml/2006/main">
-              <a:graphicData uri="http://schemas.openxmlformats.org/drawingml/2006/picture">
-                <pic:pic xmlns:pic="http://schemas.openxmlformats.org/drawingml/2006/picture">
-                  <pic:nvPicPr>
-                    <pic:cNvPr id="18" name="Immagine 18"/>
-                    <pic:cNvPicPr/>
-                  </pic:nvPicPr>
-                  <pic:blipFill>
-                    <a:blip r:embed="rId18">
-                      <a:extLst>
-                        <a:ext uri="{28A0092B-C50C-407E-A947-70E740481C1C}">
-                          <a14:useLocalDpi xmlns:a14="http://schemas.microsoft.com/office/drawing/2010/main" val="0"/>
-                        </a:ext>
-                      </a:extLst>
-                    </a:blip>
-                    <a:stretch>
-                      <a:fillRect/>
-                    </a:stretch>
-                  </pic:blipFill>
-                  <pic:spPr>
-                    <a:xfrm>
-                      <a:off x="0" y="0"/>
-                      <a:ext cx="6120130" cy="3666490"/>
-                    </a:xfrm>
-                    <a:prstGeom prst="rect">
-                      <a:avLst/>
-                    </a:prstGeom>
-                  </pic:spPr>
-                </pic:pic>
-              </a:graphicData>
-            </a:graphic>
-          </wp:inline>
-        </w:drawing>
-      </w:r>
     </w:p>
     <w:p>
       <w:pPr>
@@ -4835,57 +4582,6 @@
           <w:szCs w:val="28"/>
         </w:rPr>
       </w:pPr>
-      <w:r>
-        <w:rPr>
-          <w:rFonts w:ascii="Times New Roman" w:hAnsi="Times New Roman" w:cs="Times New Roman"/>
-          <w:b/>
-          <w:bCs/>
-          <w:noProof/>
-          <w:sz w:val="28"/>
-          <w:szCs w:val="28"/>
-        </w:rPr>
-        <w:drawing>
-          <wp:inline distT="0" distB="0" distL="0" distR="0" wp14:anchorId="0E6BF88D" wp14:editId="0F7F0168">
-            <wp:extent cx="3886200" cy="2190750"/>
-            <wp:effectExtent l="0" t="0" r="0" b="0"/>
-            <wp:docPr id="6" name="Immagine 6"/>
-            <wp:cNvGraphicFramePr>
-              <a:graphicFrameLocks xmlns:a="http://schemas.openxmlformats.org/drawingml/2006/main" noChangeAspect="1"/>
-            </wp:cNvGraphicFramePr>
-            <a:graphic xmlns:a="http://schemas.openxmlformats.org/drawingml/2006/main">
-              <a:graphicData uri="http://schemas.openxmlformats.org/drawingml/2006/picture">
-                <pic:pic xmlns:pic="http://schemas.openxmlformats.org/drawingml/2006/picture">
-                  <pic:nvPicPr>
-                    <pic:cNvPr id="6" name="Immagine 6"/>
-                    <pic:cNvPicPr/>
-                  </pic:nvPicPr>
-                  <pic:blipFill>
-                    <a:blip r:embed="rId19">
-                      <a:extLst>
-                        <a:ext uri="{28A0092B-C50C-407E-A947-70E740481C1C}">
-                          <a14:useLocalDpi xmlns:a14="http://schemas.microsoft.com/office/drawing/2010/main" val="0"/>
-                        </a:ext>
-                      </a:extLst>
-                    </a:blip>
-                    <a:stretch>
-                      <a:fillRect/>
-                    </a:stretch>
-                  </pic:blipFill>
-                  <pic:spPr>
-                    <a:xfrm>
-                      <a:off x="0" y="0"/>
-                      <a:ext cx="3886200" cy="2190750"/>
-                    </a:xfrm>
-                    <a:prstGeom prst="rect">
-                      <a:avLst/>
-                    </a:prstGeom>
-                  </pic:spPr>
-                </pic:pic>
-              </a:graphicData>
-            </a:graphic>
-          </wp:inline>
-        </w:drawing>
-      </w:r>
     </w:p>
     <w:p>
       <w:pPr>
@@ -5040,57 +4736,6 @@
           <w:szCs w:val="28"/>
         </w:rPr>
       </w:pPr>
-      <w:r>
-        <w:rPr>
-          <w:rFonts w:ascii="Times New Roman" w:hAnsi="Times New Roman" w:cs="Times New Roman"/>
-          <w:b/>
-          <w:bCs/>
-          <w:noProof/>
-          <w:sz w:val="28"/>
-          <w:szCs w:val="28"/>
-        </w:rPr>
-        <w:drawing>
-          <wp:inline distT="0" distB="0" distL="0" distR="0" wp14:anchorId="640FFEA7" wp14:editId="167CEDFF">
-            <wp:extent cx="3952875" cy="1762125"/>
-            <wp:effectExtent l="0" t="0" r="9525" b="9525"/>
-            <wp:docPr id="23" name="Immagine 23"/>
-            <wp:cNvGraphicFramePr>
-              <a:graphicFrameLocks xmlns:a="http://schemas.openxmlformats.org/drawingml/2006/main" noChangeAspect="1"/>
-            </wp:cNvGraphicFramePr>
-            <a:graphic xmlns:a="http://schemas.openxmlformats.org/drawingml/2006/main">
-              <a:graphicData uri="http://schemas.openxmlformats.org/drawingml/2006/picture">
-                <pic:pic xmlns:pic="http://schemas.openxmlformats.org/drawingml/2006/picture">
-                  <pic:nvPicPr>
-                    <pic:cNvPr id="23" name="Immagine 23"/>
-                    <pic:cNvPicPr/>
-                  </pic:nvPicPr>
-                  <pic:blipFill>
-                    <a:blip r:embed="rId20">
-                      <a:extLst>
-                        <a:ext uri="{28A0092B-C50C-407E-A947-70E740481C1C}">
-                          <a14:useLocalDpi xmlns:a14="http://schemas.microsoft.com/office/drawing/2010/main" val="0"/>
-                        </a:ext>
-                      </a:extLst>
-                    </a:blip>
-                    <a:stretch>
-                      <a:fillRect/>
-                    </a:stretch>
-                  </pic:blipFill>
-                  <pic:spPr>
-                    <a:xfrm>
-                      <a:off x="0" y="0"/>
-                      <a:ext cx="3952875" cy="1762125"/>
-                    </a:xfrm>
-                    <a:prstGeom prst="rect">
-                      <a:avLst/>
-                    </a:prstGeom>
-                  </pic:spPr>
-                </pic:pic>
-              </a:graphicData>
-            </a:graphic>
-          </wp:inline>
-        </w:drawing>
-      </w:r>
     </w:p>
     <w:p>
       <w:pPr>
@@ -5137,57 +4782,6 @@
           <w:szCs w:val="28"/>
         </w:rPr>
       </w:pPr>
-      <w:r>
-        <w:rPr>
-          <w:rFonts w:ascii="Times New Roman" w:hAnsi="Times New Roman" w:cs="Times New Roman"/>
-          <w:b/>
-          <w:bCs/>
-          <w:noProof/>
-          <w:sz w:val="28"/>
-          <w:szCs w:val="28"/>
-        </w:rPr>
-        <w:drawing>
-          <wp:inline distT="0" distB="0" distL="0" distR="0" wp14:anchorId="745BAF1C" wp14:editId="36DAC2EF">
-            <wp:extent cx="3400425" cy="1781175"/>
-            <wp:effectExtent l="0" t="0" r="9525" b="9525"/>
-            <wp:docPr id="24" name="Immagine 24"/>
-            <wp:cNvGraphicFramePr>
-              <a:graphicFrameLocks xmlns:a="http://schemas.openxmlformats.org/drawingml/2006/main" noChangeAspect="1"/>
-            </wp:cNvGraphicFramePr>
-            <a:graphic xmlns:a="http://schemas.openxmlformats.org/drawingml/2006/main">
-              <a:graphicData uri="http://schemas.openxmlformats.org/drawingml/2006/picture">
-                <pic:pic xmlns:pic="http://schemas.openxmlformats.org/drawingml/2006/picture">
-                  <pic:nvPicPr>
-                    <pic:cNvPr id="24" name="Immagine 24"/>
-                    <pic:cNvPicPr/>
-                  </pic:nvPicPr>
-                  <pic:blipFill>
-                    <a:blip r:embed="rId21">
-                      <a:extLst>
-                        <a:ext uri="{28A0092B-C50C-407E-A947-70E740481C1C}">
-                          <a14:useLocalDpi xmlns:a14="http://schemas.microsoft.com/office/drawing/2010/main" val="0"/>
-                        </a:ext>
-                      </a:extLst>
-                    </a:blip>
-                    <a:stretch>
-                      <a:fillRect/>
-                    </a:stretch>
-                  </pic:blipFill>
-                  <pic:spPr>
-                    <a:xfrm>
-                      <a:off x="0" y="0"/>
-                      <a:ext cx="3400425" cy="1781175"/>
-                    </a:xfrm>
-                    <a:prstGeom prst="rect">
-                      <a:avLst/>
-                    </a:prstGeom>
-                  </pic:spPr>
-                </pic:pic>
-              </a:graphicData>
-            </a:graphic>
-          </wp:inline>
-        </w:drawing>
-      </w:r>
     </w:p>
     <w:p>
       <w:pPr>
@@ -5234,57 +4828,6 @@
           <w:szCs w:val="28"/>
         </w:rPr>
       </w:pPr>
-      <w:r>
-        <w:rPr>
-          <w:rFonts w:ascii="Times New Roman" w:hAnsi="Times New Roman" w:cs="Times New Roman"/>
-          <w:b/>
-          <w:bCs/>
-          <w:noProof/>
-          <w:sz w:val="28"/>
-          <w:szCs w:val="28"/>
-        </w:rPr>
-        <w:drawing>
-          <wp:inline distT="0" distB="0" distL="0" distR="0" wp14:anchorId="1626568A" wp14:editId="4DC55E2A">
-            <wp:extent cx="6120130" cy="1837055"/>
-            <wp:effectExtent l="0" t="0" r="0" b="0"/>
-            <wp:docPr id="28" name="Immagine 28"/>
-            <wp:cNvGraphicFramePr>
-              <a:graphicFrameLocks xmlns:a="http://schemas.openxmlformats.org/drawingml/2006/main" noChangeAspect="1"/>
-            </wp:cNvGraphicFramePr>
-            <a:graphic xmlns:a="http://schemas.openxmlformats.org/drawingml/2006/main">
-              <a:graphicData uri="http://schemas.openxmlformats.org/drawingml/2006/picture">
-                <pic:pic xmlns:pic="http://schemas.openxmlformats.org/drawingml/2006/picture">
-                  <pic:nvPicPr>
-                    <pic:cNvPr id="28" name="Immagine 28"/>
-                    <pic:cNvPicPr/>
-                  </pic:nvPicPr>
-                  <pic:blipFill>
-                    <a:blip r:embed="rId22">
-                      <a:extLst>
-                        <a:ext uri="{28A0092B-C50C-407E-A947-70E740481C1C}">
-                          <a14:useLocalDpi xmlns:a14="http://schemas.microsoft.com/office/drawing/2010/main" val="0"/>
-                        </a:ext>
-                      </a:extLst>
-                    </a:blip>
-                    <a:stretch>
-                      <a:fillRect/>
-                    </a:stretch>
-                  </pic:blipFill>
-                  <pic:spPr>
-                    <a:xfrm>
-                      <a:off x="0" y="0"/>
-                      <a:ext cx="6120130" cy="1837055"/>
-                    </a:xfrm>
-                    <a:prstGeom prst="rect">
-                      <a:avLst/>
-                    </a:prstGeom>
-                  </pic:spPr>
-                </pic:pic>
-              </a:graphicData>
-            </a:graphic>
-          </wp:inline>
-        </w:drawing>
-      </w:r>
     </w:p>
     <w:p>
       <w:pPr>
@@ -5309,6 +4852,16 @@
           <w:szCs w:val="28"/>
         </w:rPr>
       </w:pPr>
+      <w:r>
+        <w:rPr>
+          <w:rFonts w:ascii="Times New Roman" w:hAnsi="Times New Roman" w:cs="Times New Roman"/>
+          <w:b/>
+          <w:bCs/>
+          <w:sz w:val="28"/>
+          <w:szCs w:val="28"/>
+        </w:rPr>
+        <w:t>4.1.9 Creazione della tabella PARTECIPARE</w:t>
+      </w:r>
     </w:p>
     <w:p>
       <w:pPr>
@@ -5321,163 +4874,6 @@
           <w:szCs w:val="28"/>
         </w:rPr>
       </w:pPr>
-    </w:p>
-    <w:p>
-      <w:pPr>
-        <w:spacing w:after="0"/>
-        <w:rPr>
-          <w:rFonts w:ascii="Times New Roman" w:hAnsi="Times New Roman" w:cs="Times New Roman"/>
-          <w:b/>
-          <w:bCs/>
-          <w:sz w:val="28"/>
-          <w:szCs w:val="28"/>
-        </w:rPr>
-      </w:pPr>
-    </w:p>
-    <w:p>
-      <w:pPr>
-        <w:spacing w:after="0"/>
-        <w:rPr>
-          <w:rFonts w:ascii="Times New Roman" w:hAnsi="Times New Roman" w:cs="Times New Roman"/>
-          <w:b/>
-          <w:bCs/>
-          <w:sz w:val="28"/>
-          <w:szCs w:val="28"/>
-        </w:rPr>
-      </w:pPr>
-    </w:p>
-    <w:p>
-      <w:pPr>
-        <w:spacing w:after="0"/>
-        <w:rPr>
-          <w:rFonts w:ascii="Times New Roman" w:hAnsi="Times New Roman" w:cs="Times New Roman"/>
-          <w:b/>
-          <w:bCs/>
-          <w:sz w:val="28"/>
-          <w:szCs w:val="28"/>
-        </w:rPr>
-      </w:pPr>
-    </w:p>
-    <w:p>
-      <w:pPr>
-        <w:spacing w:after="0"/>
-        <w:rPr>
-          <w:rFonts w:ascii="Times New Roman" w:hAnsi="Times New Roman" w:cs="Times New Roman"/>
-          <w:b/>
-          <w:bCs/>
-          <w:sz w:val="28"/>
-          <w:szCs w:val="28"/>
-        </w:rPr>
-      </w:pPr>
-    </w:p>
-    <w:p>
-      <w:pPr>
-        <w:spacing w:after="0"/>
-        <w:rPr>
-          <w:rFonts w:ascii="Times New Roman" w:hAnsi="Times New Roman" w:cs="Times New Roman"/>
-          <w:b/>
-          <w:bCs/>
-          <w:sz w:val="28"/>
-          <w:szCs w:val="28"/>
-        </w:rPr>
-      </w:pPr>
-    </w:p>
-    <w:p>
-      <w:pPr>
-        <w:spacing w:after="0"/>
-        <w:rPr>
-          <w:rFonts w:ascii="Times New Roman" w:hAnsi="Times New Roman" w:cs="Times New Roman"/>
-          <w:b/>
-          <w:bCs/>
-          <w:sz w:val="28"/>
-          <w:szCs w:val="28"/>
-        </w:rPr>
-      </w:pPr>
-    </w:p>
-    <w:p>
-      <w:pPr>
-        <w:spacing w:after="0"/>
-        <w:rPr>
-          <w:rFonts w:ascii="Times New Roman" w:hAnsi="Times New Roman" w:cs="Times New Roman"/>
-          <w:b/>
-          <w:bCs/>
-          <w:sz w:val="28"/>
-          <w:szCs w:val="28"/>
-        </w:rPr>
-      </w:pPr>
-      <w:r>
-        <w:rPr>
-          <w:rFonts w:ascii="Times New Roman" w:hAnsi="Times New Roman" w:cs="Times New Roman"/>
-          <w:b/>
-          <w:bCs/>
-          <w:sz w:val="28"/>
-          <w:szCs w:val="28"/>
-        </w:rPr>
-        <w:t>4.1.9 Creazione della tabella PARTECIPARE</w:t>
-      </w:r>
-    </w:p>
-    <w:p>
-      <w:pPr>
-        <w:spacing w:after="0"/>
-        <w:rPr>
-          <w:rFonts w:ascii="Times New Roman" w:hAnsi="Times New Roman" w:cs="Times New Roman"/>
-          <w:b/>
-          <w:bCs/>
-          <w:sz w:val="28"/>
-          <w:szCs w:val="28"/>
-        </w:rPr>
-      </w:pPr>
-      <w:r>
-        <w:rPr>
-          <w:rFonts w:ascii="Times New Roman" w:hAnsi="Times New Roman" w:cs="Times New Roman"/>
-          <w:b/>
-          <w:bCs/>
-          <w:noProof/>
-          <w:sz w:val="28"/>
-          <w:szCs w:val="28"/>
-        </w:rPr>
-        <w:drawing>
-          <wp:inline distT="0" distB="0" distL="0" distR="0" wp14:anchorId="0E8B448A" wp14:editId="20D99F30">
-            <wp:extent cx="6120130" cy="1671320"/>
-            <wp:effectExtent l="0" t="0" r="0" b="5080"/>
-            <wp:docPr id="10" name="Immagine 10"/>
-            <wp:cNvGraphicFramePr>
-              <a:graphicFrameLocks xmlns:a="http://schemas.openxmlformats.org/drawingml/2006/main" noChangeAspect="1"/>
-            </wp:cNvGraphicFramePr>
-            <a:graphic xmlns:a="http://schemas.openxmlformats.org/drawingml/2006/main">
-              <a:graphicData uri="http://schemas.openxmlformats.org/drawingml/2006/picture">
-                <pic:pic xmlns:pic="http://schemas.openxmlformats.org/drawingml/2006/picture">
-                  <pic:nvPicPr>
-                    <pic:cNvPr id="10" name="Immagine 10"/>
-                    <pic:cNvPicPr/>
-                  </pic:nvPicPr>
-                  <pic:blipFill>
-                    <a:blip r:embed="rId23">
-                      <a:extLst>
-                        <a:ext uri="{28A0092B-C50C-407E-A947-70E740481C1C}">
-                          <a14:useLocalDpi xmlns:a14="http://schemas.microsoft.com/office/drawing/2010/main" val="0"/>
-                        </a:ext>
-                      </a:extLst>
-                    </a:blip>
-                    <a:stretch>
-                      <a:fillRect/>
-                    </a:stretch>
-                  </pic:blipFill>
-                  <pic:spPr>
-                    <a:xfrm>
-                      <a:off x="0" y="0"/>
-                      <a:ext cx="6120130" cy="1671320"/>
-                    </a:xfrm>
-                    <a:prstGeom prst="rect">
-                      <a:avLst/>
-                    </a:prstGeom>
-                  </pic:spPr>
-                </pic:pic>
-              </a:graphicData>
-            </a:graphic>
-          </wp:inline>
-        </w:drawing>
-      </w:r>
     </w:p>
     <w:p>
       <w:pPr>

</xml_diff>